<commit_message>
Little changes in test plan
</commit_message>
<xml_diff>
--- a/SoftwareEngeneering/TestPlan.docx
+++ b/SoftwareEngeneering/TestPlan.docx
@@ -18,14 +18,24 @@
         <w:pStyle w:val="Titel"/>
         <w:jc w:val="right"/>
       </w:pPr>
-      <w:fldSimple w:instr=" TITLE  \* MERGEFORMAT ">
-        <w:r>
-          <w:t xml:space="preserve"> </w:t>
-        </w:r>
-        <w:r>
-          <w:t>Test Plan</w:t>
-        </w:r>
-      </w:fldSimple>
+      <w:r>
+        <w:fldChar w:fldCharType="begin"/>
+      </w:r>
+      <w:r>
+        <w:instrText xml:space="preserve"> TITLE  \* MERGEFORMAT </w:instrText>
+      </w:r>
+      <w:r>
+        <w:fldChar w:fldCharType="separate"/>
+      </w:r>
+      <w:r>
+        <w:t xml:space="preserve"> </w:t>
+      </w:r>
+      <w:r>
+        <w:t>Test Plan</w:t>
+      </w:r>
+      <w:r>
+        <w:fldChar w:fldCharType="end"/>
+      </w:r>
     </w:p>
     <w:p/>
     <w:p>
@@ -425,8 +435,6 @@
       <w:r>
         <w:fldChar w:fldCharType="separate"/>
       </w:r>
-      <w:bookmarkStart w:id="0" w:name="_GoBack"/>
-      <w:bookmarkEnd w:id="0"/>
       <w:r>
         <w:rPr>
           <w:noProof/>
@@ -2212,7 +2220,7 @@
           <w:noProof/>
           <w:sz w:val="24"/>
           <w:szCs w:val="24"/>
-          <w:lang w:val="de-DE" w:eastAsia="de-DE"/>
+          <w:lang w:eastAsia="de-DE"/>
         </w:rPr>
       </w:pPr>
       <w:r>
@@ -2222,6 +2230,537 @@
         <w:t>7.</w:t>
       </w:r>
       <w:r>
+        <w:rPr>
+          <w:rFonts w:asciiTheme="minorHAnsi" w:eastAsiaTheme="minorEastAsia" w:hAnsiTheme="minorHAnsi" w:cstheme="minorBidi"/>
+          <w:noProof/>
+          <w:sz w:val="24"/>
+          <w:szCs w:val="24"/>
+          <w:lang w:eastAsia="de-DE"/>
+        </w:rPr>
+        <w:tab/>
+      </w:r>
+      <w:r>
+        <w:rPr>
+          <w:noProof/>
+        </w:rPr>
+        <w:t>Environmental Needs</w:t>
+      </w:r>
+      <w:r>
+        <w:rPr>
+          <w:noProof/>
+        </w:rPr>
+        <w:tab/>
+      </w:r>
+      <w:r>
+        <w:rPr>
+          <w:noProof/>
+        </w:rPr>
+        <w:fldChar w:fldCharType="begin"/>
+      </w:r>
+      <w:r>
+        <w:rPr>
+          <w:noProof/>
+        </w:rPr>
+        <w:instrText xml:space="preserve"> PAGEREF _Toc485481951 \h </w:instrText>
+      </w:r>
+      <w:r>
+        <w:rPr>
+          <w:noProof/>
+        </w:rPr>
+      </w:r>
+      <w:r>
+        <w:rPr>
+          <w:noProof/>
+        </w:rPr>
+        <w:fldChar w:fldCharType="separate"/>
+      </w:r>
+      <w:r>
+        <w:rPr>
+          <w:noProof/>
+        </w:rPr>
+        <w:t>6</w:t>
+      </w:r>
+      <w:r>
+        <w:rPr>
+          <w:noProof/>
+        </w:rPr>
+        <w:fldChar w:fldCharType="end"/>
+      </w:r>
+    </w:p>
+    <w:p>
+      <w:pPr>
+        <w:pStyle w:val="Verzeichnis2"/>
+        <w:tabs>
+          <w:tab w:val="left" w:pos="1000"/>
+        </w:tabs>
+        <w:rPr>
+          <w:rFonts w:asciiTheme="minorHAnsi" w:eastAsiaTheme="minorEastAsia" w:hAnsiTheme="minorHAnsi" w:cstheme="minorBidi"/>
+          <w:noProof/>
+          <w:sz w:val="24"/>
+          <w:szCs w:val="24"/>
+          <w:lang w:eastAsia="de-DE"/>
+        </w:rPr>
+      </w:pPr>
+      <w:r>
+        <w:rPr>
+          <w:noProof/>
+        </w:rPr>
+        <w:t>7.1</w:t>
+      </w:r>
+      <w:r>
+        <w:rPr>
+          <w:rFonts w:asciiTheme="minorHAnsi" w:eastAsiaTheme="minorEastAsia" w:hAnsiTheme="minorHAnsi" w:cstheme="minorBidi"/>
+          <w:noProof/>
+          <w:sz w:val="24"/>
+          <w:szCs w:val="24"/>
+          <w:lang w:eastAsia="de-DE"/>
+        </w:rPr>
+        <w:tab/>
+      </w:r>
+      <w:r>
+        <w:rPr>
+          <w:noProof/>
+        </w:rPr>
+        <w:t>Base System Hardware</w:t>
+      </w:r>
+      <w:r>
+        <w:rPr>
+          <w:noProof/>
+        </w:rPr>
+        <w:tab/>
+      </w:r>
+      <w:r>
+        <w:rPr>
+          <w:noProof/>
+        </w:rPr>
+        <w:fldChar w:fldCharType="begin"/>
+      </w:r>
+      <w:r>
+        <w:rPr>
+          <w:noProof/>
+        </w:rPr>
+        <w:instrText xml:space="preserve"> PAGEREF _Toc485481952 \h </w:instrText>
+      </w:r>
+      <w:r>
+        <w:rPr>
+          <w:noProof/>
+        </w:rPr>
+      </w:r>
+      <w:r>
+        <w:rPr>
+          <w:noProof/>
+        </w:rPr>
+        <w:fldChar w:fldCharType="separate"/>
+      </w:r>
+      <w:r>
+        <w:rPr>
+          <w:noProof/>
+        </w:rPr>
+        <w:t>6</w:t>
+      </w:r>
+      <w:r>
+        <w:rPr>
+          <w:noProof/>
+        </w:rPr>
+        <w:fldChar w:fldCharType="end"/>
+      </w:r>
+    </w:p>
+    <w:p>
+      <w:pPr>
+        <w:pStyle w:val="Verzeichnis2"/>
+        <w:tabs>
+          <w:tab w:val="left" w:pos="1000"/>
+        </w:tabs>
+        <w:rPr>
+          <w:rFonts w:asciiTheme="minorHAnsi" w:eastAsiaTheme="minorEastAsia" w:hAnsiTheme="minorHAnsi" w:cstheme="minorBidi"/>
+          <w:noProof/>
+          <w:sz w:val="24"/>
+          <w:szCs w:val="24"/>
+          <w:lang w:eastAsia="de-DE"/>
+        </w:rPr>
+      </w:pPr>
+      <w:r>
+        <w:rPr>
+          <w:noProof/>
+        </w:rPr>
+        <w:t>7.2</w:t>
+      </w:r>
+      <w:r>
+        <w:rPr>
+          <w:rFonts w:asciiTheme="minorHAnsi" w:eastAsiaTheme="minorEastAsia" w:hAnsiTheme="minorHAnsi" w:cstheme="minorBidi"/>
+          <w:noProof/>
+          <w:sz w:val="24"/>
+          <w:szCs w:val="24"/>
+          <w:lang w:eastAsia="de-DE"/>
+        </w:rPr>
+        <w:tab/>
+      </w:r>
+      <w:r>
+        <w:rPr>
+          <w:noProof/>
+        </w:rPr>
+        <w:t>Base Software Elements in the Test Environment</w:t>
+      </w:r>
+      <w:r>
+        <w:rPr>
+          <w:noProof/>
+        </w:rPr>
+        <w:tab/>
+      </w:r>
+      <w:r>
+        <w:rPr>
+          <w:noProof/>
+        </w:rPr>
+        <w:fldChar w:fldCharType="begin"/>
+      </w:r>
+      <w:r>
+        <w:rPr>
+          <w:noProof/>
+        </w:rPr>
+        <w:instrText xml:space="preserve"> PAGEREF _Toc485481953 \h </w:instrText>
+      </w:r>
+      <w:r>
+        <w:rPr>
+          <w:noProof/>
+        </w:rPr>
+      </w:r>
+      <w:r>
+        <w:rPr>
+          <w:noProof/>
+        </w:rPr>
+        <w:fldChar w:fldCharType="separate"/>
+      </w:r>
+      <w:r>
+        <w:rPr>
+          <w:noProof/>
+        </w:rPr>
+        <w:t>6</w:t>
+      </w:r>
+      <w:r>
+        <w:rPr>
+          <w:noProof/>
+        </w:rPr>
+        <w:fldChar w:fldCharType="end"/>
+      </w:r>
+    </w:p>
+    <w:p>
+      <w:pPr>
+        <w:pStyle w:val="Verzeichnis2"/>
+        <w:tabs>
+          <w:tab w:val="left" w:pos="1000"/>
+        </w:tabs>
+        <w:rPr>
+          <w:rFonts w:asciiTheme="minorHAnsi" w:eastAsiaTheme="minorEastAsia" w:hAnsiTheme="minorHAnsi" w:cstheme="minorBidi"/>
+          <w:noProof/>
+          <w:sz w:val="24"/>
+          <w:szCs w:val="24"/>
+          <w:lang w:eastAsia="de-DE"/>
+        </w:rPr>
+      </w:pPr>
+      <w:r>
+        <w:rPr>
+          <w:noProof/>
+        </w:rPr>
+        <w:t>7.3</w:t>
+      </w:r>
+      <w:r>
+        <w:rPr>
+          <w:rFonts w:asciiTheme="minorHAnsi" w:eastAsiaTheme="minorEastAsia" w:hAnsiTheme="minorHAnsi" w:cstheme="minorBidi"/>
+          <w:noProof/>
+          <w:sz w:val="24"/>
+          <w:szCs w:val="24"/>
+          <w:lang w:eastAsia="de-DE"/>
+        </w:rPr>
+        <w:tab/>
+      </w:r>
+      <w:r>
+        <w:rPr>
+          <w:noProof/>
+        </w:rPr>
+        <w:t>Productivity and Support Tools</w:t>
+      </w:r>
+      <w:r>
+        <w:rPr>
+          <w:noProof/>
+        </w:rPr>
+        <w:tab/>
+      </w:r>
+      <w:r>
+        <w:rPr>
+          <w:noProof/>
+        </w:rPr>
+        <w:fldChar w:fldCharType="begin"/>
+      </w:r>
+      <w:r>
+        <w:rPr>
+          <w:noProof/>
+        </w:rPr>
+        <w:instrText xml:space="preserve"> PAGEREF _Toc485481954 \h </w:instrText>
+      </w:r>
+      <w:r>
+        <w:rPr>
+          <w:noProof/>
+        </w:rPr>
+      </w:r>
+      <w:r>
+        <w:rPr>
+          <w:noProof/>
+        </w:rPr>
+        <w:fldChar w:fldCharType="separate"/>
+      </w:r>
+      <w:r>
+        <w:rPr>
+          <w:noProof/>
+        </w:rPr>
+        <w:t>6</w:t>
+      </w:r>
+      <w:r>
+        <w:rPr>
+          <w:noProof/>
+        </w:rPr>
+        <w:fldChar w:fldCharType="end"/>
+      </w:r>
+    </w:p>
+    <w:p>
+      <w:pPr>
+        <w:pStyle w:val="Verzeichnis1"/>
+        <w:tabs>
+          <w:tab w:val="left" w:pos="432"/>
+        </w:tabs>
+        <w:rPr>
+          <w:rFonts w:asciiTheme="minorHAnsi" w:eastAsiaTheme="minorEastAsia" w:hAnsiTheme="minorHAnsi" w:cstheme="minorBidi"/>
+          <w:noProof/>
+          <w:sz w:val="24"/>
+          <w:szCs w:val="24"/>
+          <w:lang w:eastAsia="de-DE"/>
+        </w:rPr>
+      </w:pPr>
+      <w:r>
+        <w:rPr>
+          <w:noProof/>
+        </w:rPr>
+        <w:t>8.</w:t>
+      </w:r>
+      <w:r>
+        <w:rPr>
+          <w:rFonts w:asciiTheme="minorHAnsi" w:eastAsiaTheme="minorEastAsia" w:hAnsiTheme="minorHAnsi" w:cstheme="minorBidi"/>
+          <w:noProof/>
+          <w:sz w:val="24"/>
+          <w:szCs w:val="24"/>
+          <w:lang w:eastAsia="de-DE"/>
+        </w:rPr>
+        <w:tab/>
+      </w:r>
+      <w:r>
+        <w:rPr>
+          <w:noProof/>
+        </w:rPr>
+        <w:t>Responsibilities, Staffing, and Training Needs</w:t>
+      </w:r>
+      <w:r>
+        <w:rPr>
+          <w:noProof/>
+        </w:rPr>
+        <w:tab/>
+      </w:r>
+      <w:r>
+        <w:rPr>
+          <w:noProof/>
+        </w:rPr>
+        <w:fldChar w:fldCharType="begin"/>
+      </w:r>
+      <w:r>
+        <w:rPr>
+          <w:noProof/>
+        </w:rPr>
+        <w:instrText xml:space="preserve"> PAGEREF _Toc485481955 \h </w:instrText>
+      </w:r>
+      <w:r>
+        <w:rPr>
+          <w:noProof/>
+        </w:rPr>
+      </w:r>
+      <w:r>
+        <w:rPr>
+          <w:noProof/>
+        </w:rPr>
+        <w:fldChar w:fldCharType="separate"/>
+      </w:r>
+      <w:r>
+        <w:rPr>
+          <w:noProof/>
+        </w:rPr>
+        <w:t>7</w:t>
+      </w:r>
+      <w:r>
+        <w:rPr>
+          <w:noProof/>
+        </w:rPr>
+        <w:fldChar w:fldCharType="end"/>
+      </w:r>
+    </w:p>
+    <w:p>
+      <w:pPr>
+        <w:pStyle w:val="Verzeichnis2"/>
+        <w:tabs>
+          <w:tab w:val="left" w:pos="1000"/>
+        </w:tabs>
+        <w:rPr>
+          <w:rFonts w:asciiTheme="minorHAnsi" w:eastAsiaTheme="minorEastAsia" w:hAnsiTheme="minorHAnsi" w:cstheme="minorBidi"/>
+          <w:noProof/>
+          <w:sz w:val="24"/>
+          <w:szCs w:val="24"/>
+          <w:lang w:eastAsia="de-DE"/>
+        </w:rPr>
+      </w:pPr>
+      <w:r>
+        <w:rPr>
+          <w:noProof/>
+        </w:rPr>
+        <w:t>8.1</w:t>
+      </w:r>
+      <w:r>
+        <w:rPr>
+          <w:rFonts w:asciiTheme="minorHAnsi" w:eastAsiaTheme="minorEastAsia" w:hAnsiTheme="minorHAnsi" w:cstheme="minorBidi"/>
+          <w:noProof/>
+          <w:sz w:val="24"/>
+          <w:szCs w:val="24"/>
+          <w:lang w:eastAsia="de-DE"/>
+        </w:rPr>
+        <w:tab/>
+      </w:r>
+      <w:r>
+        <w:rPr>
+          <w:noProof/>
+        </w:rPr>
+        <w:t>People and Roles</w:t>
+      </w:r>
+      <w:r>
+        <w:rPr>
+          <w:noProof/>
+        </w:rPr>
+        <w:tab/>
+      </w:r>
+      <w:r>
+        <w:rPr>
+          <w:noProof/>
+        </w:rPr>
+        <w:fldChar w:fldCharType="begin"/>
+      </w:r>
+      <w:r>
+        <w:rPr>
+          <w:noProof/>
+        </w:rPr>
+        <w:instrText xml:space="preserve"> PAGEREF _Toc485481956 \h </w:instrText>
+      </w:r>
+      <w:r>
+        <w:rPr>
+          <w:noProof/>
+        </w:rPr>
+      </w:r>
+      <w:r>
+        <w:rPr>
+          <w:noProof/>
+        </w:rPr>
+        <w:fldChar w:fldCharType="separate"/>
+      </w:r>
+      <w:r>
+        <w:rPr>
+          <w:noProof/>
+        </w:rPr>
+        <w:t>7</w:t>
+      </w:r>
+      <w:r>
+        <w:rPr>
+          <w:noProof/>
+        </w:rPr>
+        <w:fldChar w:fldCharType="end"/>
+      </w:r>
+    </w:p>
+    <w:p>
+      <w:pPr>
+        <w:pStyle w:val="Verzeichnis2"/>
+        <w:tabs>
+          <w:tab w:val="left" w:pos="1000"/>
+        </w:tabs>
+        <w:rPr>
+          <w:rFonts w:asciiTheme="minorHAnsi" w:eastAsiaTheme="minorEastAsia" w:hAnsiTheme="minorHAnsi" w:cstheme="minorBidi"/>
+          <w:noProof/>
+          <w:sz w:val="24"/>
+          <w:szCs w:val="24"/>
+          <w:lang w:eastAsia="de-DE"/>
+        </w:rPr>
+      </w:pPr>
+      <w:r>
+        <w:rPr>
+          <w:noProof/>
+        </w:rPr>
+        <w:t>8.2</w:t>
+      </w:r>
+      <w:r>
+        <w:rPr>
+          <w:rFonts w:asciiTheme="minorHAnsi" w:eastAsiaTheme="minorEastAsia" w:hAnsiTheme="minorHAnsi" w:cstheme="minorBidi"/>
+          <w:noProof/>
+          <w:sz w:val="24"/>
+          <w:szCs w:val="24"/>
+          <w:lang w:eastAsia="de-DE"/>
+        </w:rPr>
+        <w:tab/>
+      </w:r>
+      <w:r>
+        <w:rPr>
+          <w:noProof/>
+        </w:rPr>
+        <w:t>Staffing and Training Needs</w:t>
+      </w:r>
+      <w:r>
+        <w:rPr>
+          <w:noProof/>
+        </w:rPr>
+        <w:tab/>
+      </w:r>
+      <w:r>
+        <w:rPr>
+          <w:noProof/>
+        </w:rPr>
+        <w:fldChar w:fldCharType="begin"/>
+      </w:r>
+      <w:r>
+        <w:rPr>
+          <w:noProof/>
+        </w:rPr>
+        <w:instrText xml:space="preserve"> PAGEREF _Toc485481957 \h </w:instrText>
+      </w:r>
+      <w:r>
+        <w:rPr>
+          <w:noProof/>
+        </w:rPr>
+      </w:r>
+      <w:r>
+        <w:rPr>
+          <w:noProof/>
+        </w:rPr>
+        <w:fldChar w:fldCharType="separate"/>
+      </w:r>
+      <w:r>
+        <w:rPr>
+          <w:noProof/>
+        </w:rPr>
+        <w:t>9</w:t>
+      </w:r>
+      <w:r>
+        <w:rPr>
+          <w:noProof/>
+        </w:rPr>
+        <w:fldChar w:fldCharType="end"/>
+      </w:r>
+    </w:p>
+    <w:p>
+      <w:pPr>
+        <w:pStyle w:val="Verzeichnis1"/>
+        <w:tabs>
+          <w:tab w:val="left" w:pos="432"/>
+        </w:tabs>
         <w:rPr>
           <w:rFonts w:asciiTheme="minorHAnsi" w:eastAsiaTheme="minorEastAsia" w:hAnsiTheme="minorHAnsi" w:cstheme="minorBidi"/>
           <w:noProof/>
@@ -2229,530 +2768,14 @@
           <w:szCs w:val="24"/>
           <w:lang w:val="de-DE" w:eastAsia="de-DE"/>
         </w:rPr>
-        <w:tab/>
-      </w:r>
-      <w:r>
-        <w:rPr>
-          <w:noProof/>
-        </w:rPr>
-        <w:t>Environmental Needs</w:t>
-      </w:r>
-      <w:r>
-        <w:rPr>
-          <w:noProof/>
-        </w:rPr>
-        <w:tab/>
-      </w:r>
-      <w:r>
-        <w:rPr>
-          <w:noProof/>
-        </w:rPr>
-        <w:fldChar w:fldCharType="begin"/>
-      </w:r>
-      <w:r>
-        <w:rPr>
-          <w:noProof/>
-        </w:rPr>
-        <w:instrText xml:space="preserve"> PAGEREF _Toc485481951 \h </w:instrText>
-      </w:r>
-      <w:r>
-        <w:rPr>
-          <w:noProof/>
-        </w:rPr>
-      </w:r>
-      <w:r>
-        <w:rPr>
-          <w:noProof/>
-        </w:rPr>
-        <w:fldChar w:fldCharType="separate"/>
-      </w:r>
-      <w:r>
-        <w:rPr>
-          <w:noProof/>
-        </w:rPr>
-        <w:t>6</w:t>
-      </w:r>
-      <w:r>
-        <w:rPr>
-          <w:noProof/>
-        </w:rPr>
-        <w:fldChar w:fldCharType="end"/>
-      </w:r>
-    </w:p>
-    <w:p>
-      <w:pPr>
-        <w:pStyle w:val="Verzeichnis2"/>
-        <w:tabs>
-          <w:tab w:val="left" w:pos="1000"/>
-        </w:tabs>
-        <w:rPr>
-          <w:rFonts w:asciiTheme="minorHAnsi" w:eastAsiaTheme="minorEastAsia" w:hAnsiTheme="minorHAnsi" w:cstheme="minorBidi"/>
-          <w:noProof/>
-          <w:sz w:val="24"/>
-          <w:szCs w:val="24"/>
-          <w:lang w:eastAsia="de-DE"/>
-        </w:rPr>
-      </w:pPr>
-      <w:r>
-        <w:rPr>
-          <w:noProof/>
-        </w:rPr>
-        <w:t>7.1</w:t>
-      </w:r>
-      <w:r>
-        <w:rPr>
-          <w:rFonts w:asciiTheme="minorHAnsi" w:eastAsiaTheme="minorEastAsia" w:hAnsiTheme="minorHAnsi" w:cstheme="minorBidi"/>
-          <w:noProof/>
-          <w:sz w:val="24"/>
-          <w:szCs w:val="24"/>
-          <w:lang w:eastAsia="de-DE"/>
-        </w:rPr>
-        <w:tab/>
-      </w:r>
-      <w:r>
-        <w:rPr>
-          <w:noProof/>
-        </w:rPr>
-        <w:t>Base System Hardware</w:t>
-      </w:r>
-      <w:r>
-        <w:rPr>
-          <w:noProof/>
-        </w:rPr>
-        <w:tab/>
-      </w:r>
-      <w:r>
-        <w:rPr>
-          <w:noProof/>
-        </w:rPr>
-        <w:fldChar w:fldCharType="begin"/>
-      </w:r>
-      <w:r>
-        <w:rPr>
-          <w:noProof/>
-        </w:rPr>
-        <w:instrText xml:space="preserve"> PAGEREF _Toc485481952 \h </w:instrText>
-      </w:r>
-      <w:r>
-        <w:rPr>
-          <w:noProof/>
-        </w:rPr>
-      </w:r>
-      <w:r>
-        <w:rPr>
-          <w:noProof/>
-        </w:rPr>
-        <w:fldChar w:fldCharType="separate"/>
-      </w:r>
-      <w:r>
-        <w:rPr>
-          <w:noProof/>
-        </w:rPr>
-        <w:t>6</w:t>
-      </w:r>
-      <w:r>
-        <w:rPr>
-          <w:noProof/>
-        </w:rPr>
-        <w:fldChar w:fldCharType="end"/>
-      </w:r>
-    </w:p>
-    <w:p>
-      <w:pPr>
-        <w:pStyle w:val="Verzeichnis2"/>
-        <w:tabs>
-          <w:tab w:val="left" w:pos="1000"/>
-        </w:tabs>
-        <w:rPr>
-          <w:rFonts w:asciiTheme="minorHAnsi" w:eastAsiaTheme="minorEastAsia" w:hAnsiTheme="minorHAnsi" w:cstheme="minorBidi"/>
-          <w:noProof/>
-          <w:sz w:val="24"/>
-          <w:szCs w:val="24"/>
-          <w:lang w:eastAsia="de-DE"/>
-        </w:rPr>
-      </w:pPr>
-      <w:r>
-        <w:rPr>
-          <w:noProof/>
-        </w:rPr>
-        <w:t>7.2</w:t>
-      </w:r>
-      <w:r>
-        <w:rPr>
-          <w:rFonts w:asciiTheme="minorHAnsi" w:eastAsiaTheme="minorEastAsia" w:hAnsiTheme="minorHAnsi" w:cstheme="minorBidi"/>
-          <w:noProof/>
-          <w:sz w:val="24"/>
-          <w:szCs w:val="24"/>
-          <w:lang w:eastAsia="de-DE"/>
-        </w:rPr>
-        <w:tab/>
-      </w:r>
-      <w:r>
-        <w:rPr>
-          <w:noProof/>
-        </w:rPr>
-        <w:t>Base Software Elements in the Test Environment</w:t>
-      </w:r>
-      <w:r>
-        <w:rPr>
-          <w:noProof/>
-        </w:rPr>
-        <w:tab/>
-      </w:r>
-      <w:r>
-        <w:rPr>
-          <w:noProof/>
-        </w:rPr>
-        <w:fldChar w:fldCharType="begin"/>
-      </w:r>
-      <w:r>
-        <w:rPr>
-          <w:noProof/>
-        </w:rPr>
-        <w:instrText xml:space="preserve"> PAGEREF _Toc485481953 \h </w:instrText>
-      </w:r>
-      <w:r>
-        <w:rPr>
-          <w:noProof/>
-        </w:rPr>
-      </w:r>
-      <w:r>
-        <w:rPr>
-          <w:noProof/>
-        </w:rPr>
-        <w:fldChar w:fldCharType="separate"/>
-      </w:r>
-      <w:r>
-        <w:rPr>
-          <w:noProof/>
-        </w:rPr>
-        <w:t>6</w:t>
-      </w:r>
-      <w:r>
-        <w:rPr>
-          <w:noProof/>
-        </w:rPr>
-        <w:fldChar w:fldCharType="end"/>
-      </w:r>
-    </w:p>
-    <w:p>
-      <w:pPr>
-        <w:pStyle w:val="Verzeichnis2"/>
-        <w:tabs>
-          <w:tab w:val="left" w:pos="1000"/>
-        </w:tabs>
-        <w:rPr>
-          <w:rFonts w:asciiTheme="minorHAnsi" w:eastAsiaTheme="minorEastAsia" w:hAnsiTheme="minorHAnsi" w:cstheme="minorBidi"/>
-          <w:noProof/>
-          <w:sz w:val="24"/>
-          <w:szCs w:val="24"/>
-          <w:lang w:eastAsia="de-DE"/>
-        </w:rPr>
-      </w:pPr>
-      <w:r>
-        <w:rPr>
-          <w:noProof/>
-        </w:rPr>
-        <w:t>7.3</w:t>
-      </w:r>
-      <w:r>
-        <w:rPr>
-          <w:rFonts w:asciiTheme="minorHAnsi" w:eastAsiaTheme="minorEastAsia" w:hAnsiTheme="minorHAnsi" w:cstheme="minorBidi"/>
-          <w:noProof/>
-          <w:sz w:val="24"/>
-          <w:szCs w:val="24"/>
-          <w:lang w:eastAsia="de-DE"/>
-        </w:rPr>
-        <w:tab/>
-      </w:r>
-      <w:r>
-        <w:rPr>
-          <w:noProof/>
-        </w:rPr>
-        <w:t>Productivity and Support Tools</w:t>
-      </w:r>
-      <w:r>
-        <w:rPr>
-          <w:noProof/>
-        </w:rPr>
-        <w:tab/>
-      </w:r>
-      <w:r>
-        <w:rPr>
-          <w:noProof/>
-        </w:rPr>
-        <w:fldChar w:fldCharType="begin"/>
-      </w:r>
-      <w:r>
-        <w:rPr>
-          <w:noProof/>
-        </w:rPr>
-        <w:instrText xml:space="preserve"> PAGEREF _Toc485481954 \h </w:instrText>
-      </w:r>
-      <w:r>
-        <w:rPr>
-          <w:noProof/>
-        </w:rPr>
-      </w:r>
-      <w:r>
-        <w:rPr>
-          <w:noProof/>
-        </w:rPr>
-        <w:fldChar w:fldCharType="separate"/>
-      </w:r>
-      <w:r>
-        <w:rPr>
-          <w:noProof/>
-        </w:rPr>
-        <w:t>6</w:t>
-      </w:r>
-      <w:r>
-        <w:rPr>
-          <w:noProof/>
-        </w:rPr>
-        <w:fldChar w:fldCharType="end"/>
-      </w:r>
-    </w:p>
-    <w:p>
-      <w:pPr>
-        <w:pStyle w:val="Verzeichnis1"/>
-        <w:tabs>
-          <w:tab w:val="left" w:pos="432"/>
-        </w:tabs>
-        <w:rPr>
-          <w:rFonts w:asciiTheme="minorHAnsi" w:eastAsiaTheme="minorEastAsia" w:hAnsiTheme="minorHAnsi" w:cstheme="minorBidi"/>
-          <w:noProof/>
-          <w:sz w:val="24"/>
-          <w:szCs w:val="24"/>
-          <w:lang w:eastAsia="de-DE"/>
-        </w:rPr>
-      </w:pPr>
-      <w:r>
-        <w:rPr>
-          <w:noProof/>
-        </w:rPr>
-        <w:t>8.</w:t>
-      </w:r>
-      <w:r>
-        <w:rPr>
-          <w:rFonts w:asciiTheme="minorHAnsi" w:eastAsiaTheme="minorEastAsia" w:hAnsiTheme="minorHAnsi" w:cstheme="minorBidi"/>
-          <w:noProof/>
-          <w:sz w:val="24"/>
-          <w:szCs w:val="24"/>
-          <w:lang w:eastAsia="de-DE"/>
-        </w:rPr>
-        <w:tab/>
-      </w:r>
-      <w:r>
-        <w:rPr>
-          <w:noProof/>
-        </w:rPr>
-        <w:t>Responsibilities, Staffing, and Training Needs</w:t>
-      </w:r>
-      <w:r>
-        <w:rPr>
-          <w:noProof/>
-        </w:rPr>
-        <w:tab/>
-      </w:r>
-      <w:r>
-        <w:rPr>
-          <w:noProof/>
-        </w:rPr>
-        <w:fldChar w:fldCharType="begin"/>
-      </w:r>
-      <w:r>
-        <w:rPr>
-          <w:noProof/>
-        </w:rPr>
-        <w:instrText xml:space="preserve"> PAGEREF _Toc485481955 \h </w:instrText>
-      </w:r>
-      <w:r>
-        <w:rPr>
-          <w:noProof/>
-        </w:rPr>
-      </w:r>
-      <w:r>
-        <w:rPr>
-          <w:noProof/>
-        </w:rPr>
-        <w:fldChar w:fldCharType="separate"/>
-      </w:r>
-      <w:r>
-        <w:rPr>
-          <w:noProof/>
-        </w:rPr>
-        <w:t>7</w:t>
-      </w:r>
-      <w:r>
-        <w:rPr>
-          <w:noProof/>
-        </w:rPr>
-        <w:fldChar w:fldCharType="end"/>
-      </w:r>
-    </w:p>
-    <w:p>
-      <w:pPr>
-        <w:pStyle w:val="Verzeichnis2"/>
-        <w:tabs>
-          <w:tab w:val="left" w:pos="1000"/>
-        </w:tabs>
-        <w:rPr>
-          <w:rFonts w:asciiTheme="minorHAnsi" w:eastAsiaTheme="minorEastAsia" w:hAnsiTheme="minorHAnsi" w:cstheme="minorBidi"/>
-          <w:noProof/>
-          <w:sz w:val="24"/>
-          <w:szCs w:val="24"/>
-          <w:lang w:eastAsia="de-DE"/>
-        </w:rPr>
-      </w:pPr>
-      <w:r>
-        <w:rPr>
-          <w:noProof/>
-        </w:rPr>
-        <w:t>8.1</w:t>
-      </w:r>
-      <w:r>
-        <w:rPr>
-          <w:rFonts w:asciiTheme="minorHAnsi" w:eastAsiaTheme="minorEastAsia" w:hAnsiTheme="minorHAnsi" w:cstheme="minorBidi"/>
-          <w:noProof/>
-          <w:sz w:val="24"/>
-          <w:szCs w:val="24"/>
-          <w:lang w:eastAsia="de-DE"/>
-        </w:rPr>
-        <w:tab/>
-      </w:r>
-      <w:r>
-        <w:rPr>
-          <w:noProof/>
-        </w:rPr>
-        <w:t>People and Roles</w:t>
-      </w:r>
-      <w:r>
-        <w:rPr>
-          <w:noProof/>
-        </w:rPr>
-        <w:tab/>
-      </w:r>
-      <w:r>
-        <w:rPr>
-          <w:noProof/>
-        </w:rPr>
-        <w:fldChar w:fldCharType="begin"/>
-      </w:r>
-      <w:r>
-        <w:rPr>
-          <w:noProof/>
-        </w:rPr>
-        <w:instrText xml:space="preserve"> PAGEREF _Toc485481956 \h </w:instrText>
-      </w:r>
-      <w:r>
-        <w:rPr>
-          <w:noProof/>
-        </w:rPr>
-      </w:r>
-      <w:r>
-        <w:rPr>
-          <w:noProof/>
-        </w:rPr>
-        <w:fldChar w:fldCharType="separate"/>
-      </w:r>
-      <w:r>
-        <w:rPr>
-          <w:noProof/>
-        </w:rPr>
-        <w:t>7</w:t>
-      </w:r>
-      <w:r>
-        <w:rPr>
-          <w:noProof/>
-        </w:rPr>
-        <w:fldChar w:fldCharType="end"/>
-      </w:r>
-    </w:p>
-    <w:p>
-      <w:pPr>
-        <w:pStyle w:val="Verzeichnis2"/>
-        <w:tabs>
-          <w:tab w:val="left" w:pos="1000"/>
-        </w:tabs>
-        <w:rPr>
-          <w:rFonts w:asciiTheme="minorHAnsi" w:eastAsiaTheme="minorEastAsia" w:hAnsiTheme="minorHAnsi" w:cstheme="minorBidi"/>
-          <w:noProof/>
-          <w:sz w:val="24"/>
-          <w:szCs w:val="24"/>
-          <w:lang w:eastAsia="de-DE"/>
-        </w:rPr>
-      </w:pPr>
-      <w:r>
-        <w:rPr>
-          <w:noProof/>
-        </w:rPr>
-        <w:t>8.2</w:t>
-      </w:r>
-      <w:r>
-        <w:rPr>
-          <w:rFonts w:asciiTheme="minorHAnsi" w:eastAsiaTheme="minorEastAsia" w:hAnsiTheme="minorHAnsi" w:cstheme="minorBidi"/>
-          <w:noProof/>
-          <w:sz w:val="24"/>
-          <w:szCs w:val="24"/>
-          <w:lang w:eastAsia="de-DE"/>
-        </w:rPr>
-        <w:tab/>
-      </w:r>
-      <w:r>
-        <w:rPr>
-          <w:noProof/>
-        </w:rPr>
-        <w:t>Staffing and Training Needs</w:t>
-      </w:r>
-      <w:r>
-        <w:rPr>
-          <w:noProof/>
-        </w:rPr>
-        <w:tab/>
-      </w:r>
-      <w:r>
-        <w:rPr>
-          <w:noProof/>
-        </w:rPr>
-        <w:fldChar w:fldCharType="begin"/>
-      </w:r>
-      <w:r>
-        <w:rPr>
-          <w:noProof/>
-        </w:rPr>
-        <w:instrText xml:space="preserve"> PAGEREF _Toc485481957 \h </w:instrText>
-      </w:r>
-      <w:r>
-        <w:rPr>
-          <w:noProof/>
-        </w:rPr>
-      </w:r>
-      <w:r>
-        <w:rPr>
-          <w:noProof/>
-        </w:rPr>
-        <w:fldChar w:fldCharType="separate"/>
-      </w:r>
-      <w:r>
-        <w:rPr>
-          <w:noProof/>
-        </w:rPr>
-        <w:t>9</w:t>
-      </w:r>
-      <w:r>
-        <w:rPr>
-          <w:noProof/>
-        </w:rPr>
-        <w:fldChar w:fldCharType="end"/>
-      </w:r>
-    </w:p>
-    <w:p>
-      <w:pPr>
-        <w:pStyle w:val="Verzeichnis1"/>
-        <w:tabs>
-          <w:tab w:val="left" w:pos="432"/>
-        </w:tabs>
+      </w:pPr>
+      <w:r>
+        <w:rPr>
+          <w:noProof/>
+        </w:rPr>
+        <w:t>9.</w:t>
+      </w:r>
+      <w:r>
         <w:rPr>
           <w:rFonts w:asciiTheme="minorHAnsi" w:eastAsiaTheme="minorEastAsia" w:hAnsiTheme="minorHAnsi" w:cstheme="minorBidi"/>
           <w:noProof/>
@@ -2760,14 +2783,62 @@
           <w:szCs w:val="24"/>
           <w:lang w:val="de-DE" w:eastAsia="de-DE"/>
         </w:rPr>
-      </w:pPr>
-      <w:r>
-        <w:rPr>
-          <w:noProof/>
-        </w:rPr>
-        <w:t>9.</w:t>
-      </w:r>
-      <w:r>
+        <w:tab/>
+      </w:r>
+      <w:r>
+        <w:rPr>
+          <w:noProof/>
+        </w:rPr>
+        <w:t>Iteration Milestones</w:t>
+      </w:r>
+      <w:r>
+        <w:rPr>
+          <w:noProof/>
+        </w:rPr>
+        <w:tab/>
+      </w:r>
+      <w:r>
+        <w:rPr>
+          <w:noProof/>
+        </w:rPr>
+        <w:fldChar w:fldCharType="begin"/>
+      </w:r>
+      <w:r>
+        <w:rPr>
+          <w:noProof/>
+        </w:rPr>
+        <w:instrText xml:space="preserve"> PAGEREF _Toc485481958 \h </w:instrText>
+      </w:r>
+      <w:r>
+        <w:rPr>
+          <w:noProof/>
+        </w:rPr>
+      </w:r>
+      <w:r>
+        <w:rPr>
+          <w:noProof/>
+        </w:rPr>
+        <w:fldChar w:fldCharType="separate"/>
+      </w:r>
+      <w:r>
+        <w:rPr>
+          <w:noProof/>
+        </w:rPr>
+        <w:t>9</w:t>
+      </w:r>
+      <w:r>
+        <w:rPr>
+          <w:noProof/>
+        </w:rPr>
+        <w:fldChar w:fldCharType="end"/>
+      </w:r>
+    </w:p>
+    <w:p>
+      <w:pPr>
+        <w:pStyle w:val="Verzeichnis1"/>
+        <w:tabs>
+          <w:tab w:val="left" w:pos="864"/>
+        </w:tabs>
         <w:rPr>
           <w:rFonts w:asciiTheme="minorHAnsi" w:eastAsiaTheme="minorEastAsia" w:hAnsiTheme="minorHAnsi" w:cstheme="minorBidi"/>
           <w:noProof/>
@@ -2775,62 +2846,14 @@
           <w:szCs w:val="24"/>
           <w:lang w:val="de-DE" w:eastAsia="de-DE"/>
         </w:rPr>
-        <w:tab/>
-      </w:r>
-      <w:r>
-        <w:rPr>
-          <w:noProof/>
-        </w:rPr>
-        <w:t>Iteration Milestones</w:t>
-      </w:r>
-      <w:r>
-        <w:rPr>
-          <w:noProof/>
-        </w:rPr>
-        <w:tab/>
-      </w:r>
-      <w:r>
-        <w:rPr>
-          <w:noProof/>
-        </w:rPr>
-        <w:fldChar w:fldCharType="begin"/>
-      </w:r>
-      <w:r>
-        <w:rPr>
-          <w:noProof/>
-        </w:rPr>
-        <w:instrText xml:space="preserve"> PAGEREF _Toc485481958 \h </w:instrText>
-      </w:r>
-      <w:r>
-        <w:rPr>
-          <w:noProof/>
-        </w:rPr>
-      </w:r>
-      <w:r>
-        <w:rPr>
-          <w:noProof/>
-        </w:rPr>
-        <w:fldChar w:fldCharType="separate"/>
-      </w:r>
-      <w:r>
-        <w:rPr>
-          <w:noProof/>
-        </w:rPr>
-        <w:t>9</w:t>
-      </w:r>
-      <w:r>
-        <w:rPr>
-          <w:noProof/>
-        </w:rPr>
-        <w:fldChar w:fldCharType="end"/>
-      </w:r>
-    </w:p>
-    <w:p>
-      <w:pPr>
-        <w:pStyle w:val="Verzeichnis1"/>
-        <w:tabs>
-          <w:tab w:val="left" w:pos="864"/>
-        </w:tabs>
+      </w:pPr>
+      <w:r>
+        <w:rPr>
+          <w:noProof/>
+        </w:rPr>
+        <w:t>10.</w:t>
+      </w:r>
+      <w:r>
         <w:rPr>
           <w:rFonts w:asciiTheme="minorHAnsi" w:eastAsiaTheme="minorEastAsia" w:hAnsiTheme="minorHAnsi" w:cstheme="minorBidi"/>
           <w:noProof/>
@@ -2838,21 +2861,6 @@
           <w:szCs w:val="24"/>
           <w:lang w:val="de-DE" w:eastAsia="de-DE"/>
         </w:rPr>
-      </w:pPr>
-      <w:r>
-        <w:rPr>
-          <w:noProof/>
-        </w:rPr>
-        <w:t>10.</w:t>
-      </w:r>
-      <w:r>
-        <w:rPr>
-          <w:rFonts w:asciiTheme="minorHAnsi" w:eastAsiaTheme="minorEastAsia" w:hAnsiTheme="minorHAnsi" w:cstheme="minorBidi"/>
-          <w:noProof/>
-          <w:sz w:val="24"/>
-          <w:szCs w:val="24"/>
-          <w:lang w:val="de-DE" w:eastAsia="de-DE"/>
-        </w:rPr>
         <w:tab/>
       </w:r>
       <w:r>
@@ -2914,46 +2922,57 @@
       <w:r>
         <w:br w:type="page"/>
       </w:r>
-      <w:fldSimple w:instr=" TITLE  \* MERGEFORMAT ">
-        <w:r>
-          <w:t>Master</w:t>
-        </w:r>
-        <w:r>
-          <w:t xml:space="preserve"> Test Plan</w:t>
-        </w:r>
-      </w:fldSimple>
+      <w:r>
+        <w:lastRenderedPageBreak/>
+        <w:fldChar w:fldCharType="begin"/>
+      </w:r>
+      <w:r>
+        <w:instrText xml:space="preserve"> TITLE  \* MERGEFORMAT </w:instrText>
+      </w:r>
+      <w:r>
+        <w:fldChar w:fldCharType="separate"/>
+      </w:r>
+      <w:r>
+        <w:t>Master</w:t>
+      </w:r>
+      <w:r>
+        <w:t xml:space="preserve"> Test Plan</w:t>
+      </w:r>
+      <w:r>
+        <w:fldChar w:fldCharType="end"/>
+      </w:r>
     </w:p>
     <w:p>
       <w:pPr>
         <w:pStyle w:val="berschrift1"/>
       </w:pPr>
-      <w:bookmarkStart w:id="1" w:name="_Toc433104436"/>
-      <w:bookmarkStart w:id="2" w:name="_Toc485481928"/>
+      <w:bookmarkStart w:id="0" w:name="_Toc433104436"/>
+      <w:bookmarkStart w:id="1" w:name="_Toc485481928"/>
       <w:r>
         <w:t>Introduction</w:t>
       </w:r>
+      <w:bookmarkEnd w:id="0"/>
       <w:bookmarkEnd w:id="1"/>
-      <w:bookmarkEnd w:id="2"/>
     </w:p>
     <w:p>
       <w:pPr>
         <w:pStyle w:val="berschrift2"/>
       </w:pPr>
-      <w:bookmarkStart w:id="3" w:name="_Toc314978528"/>
-      <w:bookmarkStart w:id="4" w:name="_Toc324843634"/>
-      <w:bookmarkStart w:id="5" w:name="_Toc324851941"/>
-      <w:bookmarkStart w:id="6" w:name="_Toc324915524"/>
-      <w:bookmarkStart w:id="7" w:name="_Toc433104437"/>
-      <w:bookmarkStart w:id="8" w:name="_Toc485481929"/>
+      <w:bookmarkStart w:id="2" w:name="_Toc314978528"/>
+      <w:bookmarkStart w:id="3" w:name="_Toc324843634"/>
+      <w:bookmarkStart w:id="4" w:name="_Toc324851941"/>
+      <w:bookmarkStart w:id="5" w:name="_Toc324915524"/>
+      <w:bookmarkStart w:id="6" w:name="_Toc433104437"/>
+      <w:bookmarkStart w:id="7" w:name="_Toc485481929"/>
       <w:r>
         <w:t>Purpose</w:t>
       </w:r>
+      <w:bookmarkEnd w:id="2"/>
       <w:bookmarkEnd w:id="3"/>
       <w:bookmarkEnd w:id="4"/>
       <w:bookmarkEnd w:id="5"/>
       <w:bookmarkEnd w:id="6"/>
       <w:bookmarkEnd w:id="7"/>
-      <w:bookmarkEnd w:id="8"/>
     </w:p>
     <w:p>
       <w:pPr>
@@ -3016,26 +3035,26 @@
       <w:pPr>
         <w:pStyle w:val="berschrift2"/>
       </w:pPr>
-      <w:bookmarkStart w:id="9" w:name="_Toc314978530"/>
-      <w:bookmarkStart w:id="10" w:name="_Toc324843636"/>
-      <w:bookmarkStart w:id="11" w:name="_Toc324851943"/>
-      <w:bookmarkStart w:id="12" w:name="_Toc324915526"/>
-      <w:bookmarkStart w:id="13" w:name="_Toc433104439"/>
-      <w:bookmarkStart w:id="14" w:name="_Ref524432427"/>
-      <w:bookmarkStart w:id="15" w:name="_Toc485481930"/>
+      <w:bookmarkStart w:id="8" w:name="_Toc314978530"/>
+      <w:bookmarkStart w:id="9" w:name="_Toc324843636"/>
+      <w:bookmarkStart w:id="10" w:name="_Toc324851943"/>
+      <w:bookmarkStart w:id="11" w:name="_Toc324915526"/>
+      <w:bookmarkStart w:id="12" w:name="_Toc433104439"/>
+      <w:bookmarkStart w:id="13" w:name="_Ref524432427"/>
+      <w:bookmarkStart w:id="14" w:name="_Toc485481930"/>
       <w:r>
         <w:t>Scop</w:t>
       </w:r>
+      <w:bookmarkEnd w:id="8"/>
       <w:bookmarkEnd w:id="9"/>
       <w:bookmarkEnd w:id="10"/>
       <w:bookmarkEnd w:id="11"/>
       <w:bookmarkEnd w:id="12"/>
       <w:bookmarkEnd w:id="13"/>
+      <w:r>
+        <w:t>e</w:t>
+      </w:r>
       <w:bookmarkEnd w:id="14"/>
-      <w:r>
-        <w:t>e</w:t>
-      </w:r>
-      <w:bookmarkEnd w:id="15"/>
     </w:p>
     <w:p>
       <w:r>
@@ -3065,11 +3084,11 @@
           <w:rFonts w:ascii="TimesNewRomanPSMT" w:cs="TimesNewRomanPSMT"/>
         </w:rPr>
       </w:pPr>
-      <w:bookmarkStart w:id="16" w:name="_Toc314978531"/>
-      <w:bookmarkStart w:id="17" w:name="_Toc324843637"/>
-      <w:bookmarkStart w:id="18" w:name="_Toc324851944"/>
-      <w:bookmarkStart w:id="19" w:name="_Toc324915527"/>
-      <w:bookmarkStart w:id="20" w:name="_Toc433104440"/>
+      <w:bookmarkStart w:id="15" w:name="_Toc314978531"/>
+      <w:bookmarkStart w:id="16" w:name="_Toc324843637"/>
+      <w:bookmarkStart w:id="17" w:name="_Toc324851944"/>
+      <w:bookmarkStart w:id="18" w:name="_Toc324915527"/>
+      <w:bookmarkStart w:id="19" w:name="_Toc433104440"/>
       <w:r>
         <w:rPr>
           <w:rFonts w:ascii="TimesNewRomanPSMT" w:cs="TimesNewRomanPSMT"/>
@@ -3129,46 +3148,46 @@
       <w:pPr>
         <w:pStyle w:val="berschrift2"/>
       </w:pPr>
-      <w:bookmarkStart w:id="21" w:name="_Toc485481931"/>
+      <w:bookmarkStart w:id="20" w:name="_Toc485481931"/>
       <w:r>
         <w:t>Intended Audience</w:t>
+      </w:r>
+      <w:bookmarkEnd w:id="20"/>
+    </w:p>
+    <w:p>
+      <w:r>
+        <w:t>This document is intended for advanced readers. It’s a technical document that doesn’t describe the application for the users and should only be read by developers.</w:t>
+      </w:r>
+    </w:p>
+    <w:p>
+      <w:pPr>
+        <w:pStyle w:val="berschrift2"/>
+      </w:pPr>
+      <w:bookmarkStart w:id="21" w:name="_Toc485481932"/>
+      <w:r>
+        <w:t>Document Terminology and Acronyms</w:t>
       </w:r>
       <w:bookmarkEnd w:id="21"/>
     </w:p>
     <w:p>
       <w:r>
-        <w:t>This document is intended for advanced readers. It’s a technical document that doesn’t describe the application for the users and should only be read by developers.</w:t>
+        <w:t>n/a</w:t>
       </w:r>
     </w:p>
     <w:p>
       <w:pPr>
         <w:pStyle w:val="berschrift2"/>
       </w:pPr>
-      <w:bookmarkStart w:id="22" w:name="_Toc485481932"/>
-      <w:r>
-        <w:t>Document Terminology and Acronyms</w:t>
-      </w:r>
-      <w:bookmarkEnd w:id="22"/>
-    </w:p>
-    <w:p>
-      <w:r>
-        <w:t>n/a</w:t>
-      </w:r>
-    </w:p>
-    <w:p>
-      <w:pPr>
-        <w:pStyle w:val="berschrift2"/>
-      </w:pPr>
+      <w:bookmarkStart w:id="22" w:name="_Toc485481933"/>
       <w:bookmarkStart w:id="23" w:name="_Toc314978532"/>
       <w:bookmarkStart w:id="24" w:name="_Toc324843638"/>
       <w:bookmarkStart w:id="25" w:name="_Toc324851945"/>
       <w:bookmarkStart w:id="26" w:name="_Toc324915528"/>
       <w:bookmarkStart w:id="27" w:name="_Toc433104441"/>
-      <w:bookmarkStart w:id="28" w:name="_Toc485481933"/>
       <w:r>
         <w:t>References</w:t>
       </w:r>
-      <w:bookmarkEnd w:id="28"/>
+      <w:bookmarkEnd w:id="22"/>
     </w:p>
     <w:bookmarkEnd w:id="23"/>
     <w:bookmarkEnd w:id="24"/>
@@ -3185,16 +3204,16 @@
         <w:pStyle w:val="berschrift1"/>
         <w:keepNext w:val="0"/>
       </w:pPr>
-      <w:bookmarkStart w:id="29" w:name="_Toc485481934"/>
+      <w:bookmarkStart w:id="28" w:name="_Toc485481934"/>
+      <w:bookmarkEnd w:id="15"/>
       <w:bookmarkEnd w:id="16"/>
       <w:bookmarkEnd w:id="17"/>
       <w:bookmarkEnd w:id="18"/>
       <w:bookmarkEnd w:id="19"/>
-      <w:bookmarkEnd w:id="20"/>
       <w:r>
         <w:t>Evaluation Mission and Test Motivation</w:t>
       </w:r>
-      <w:bookmarkEnd w:id="29"/>
+      <w:bookmarkEnd w:id="28"/>
     </w:p>
     <w:p>
       <w:r>
@@ -3214,11 +3233,11 @@
       <w:pPr>
         <w:pStyle w:val="berschrift2"/>
       </w:pPr>
-      <w:bookmarkStart w:id="30" w:name="_Toc485481935"/>
+      <w:bookmarkStart w:id="29" w:name="_Toc485481935"/>
       <w:r>
         <w:t>Background</w:t>
       </w:r>
-      <w:bookmarkEnd w:id="30"/>
+      <w:bookmarkEnd w:id="29"/>
     </w:p>
     <w:p>
       <w:pPr>
@@ -3370,11 +3389,11 @@
       <w:pPr>
         <w:pStyle w:val="berschrift2"/>
       </w:pPr>
-      <w:bookmarkStart w:id="31" w:name="_Toc485481936"/>
+      <w:bookmarkStart w:id="30" w:name="_Toc485481936"/>
       <w:r>
         <w:t>Evaluation Mission</w:t>
       </w:r>
-      <w:bookmarkEnd w:id="31"/>
+      <w:bookmarkEnd w:id="30"/>
     </w:p>
     <w:p>
       <w:r>
@@ -3390,12 +3409,12 @@
       <w:pPr>
         <w:pStyle w:val="berschrift2"/>
       </w:pPr>
-      <w:bookmarkStart w:id="32" w:name="_Toc485481937"/>
+      <w:bookmarkStart w:id="31" w:name="_Toc485481937"/>
       <w:r>
         <w:lastRenderedPageBreak/>
         <w:t>Test Motivators</w:t>
       </w:r>
-      <w:bookmarkEnd w:id="32"/>
+      <w:bookmarkEnd w:id="31"/>
     </w:p>
     <w:p>
       <w:pPr>
@@ -3458,25 +3477,25 @@
       <w:pPr>
         <w:pStyle w:val="berschrift1"/>
       </w:pPr>
-      <w:bookmarkStart w:id="33" w:name="_Toc485481938"/>
+      <w:bookmarkStart w:id="32" w:name="_Toc485481938"/>
       <w:r>
         <w:t>Test Approach</w:t>
       </w:r>
-      <w:bookmarkEnd w:id="33"/>
+      <w:bookmarkEnd w:id="32"/>
     </w:p>
     <w:p>
       <w:pPr>
         <w:pStyle w:val="berschrift2"/>
       </w:pPr>
+      <w:bookmarkStart w:id="33" w:name="_Toc485481939"/>
       <w:bookmarkStart w:id="34" w:name="_Toc327254066"/>
       <w:bookmarkStart w:id="35" w:name="_Toc327255031"/>
       <w:bookmarkStart w:id="36" w:name="_Toc327255100"/>
       <w:bookmarkStart w:id="37" w:name="_Toc327255339"/>
-      <w:bookmarkStart w:id="38" w:name="_Toc485481939"/>
       <w:r>
         <w:t>User Interface Testing</w:t>
       </w:r>
-      <w:bookmarkEnd w:id="38"/>
+      <w:bookmarkEnd w:id="33"/>
     </w:p>
     <w:tbl>
       <w:tblPr>
@@ -3526,15 +3545,13 @@
           <w:p>
             <w:pPr>
               <w:pStyle w:val="InfoBlue"/>
-            </w:pPr>
-            <w:r>
-              <w:t xml:space="preserve">Testing the </w:t>
-            </w:r>
-            <w:r>
-              <w:t>subjective usage</w:t>
-            </w:r>
-            <w:r>
-              <w:t xml:space="preserve"> of the app</w:t>
+              <w:numPr>
+                <w:ilvl w:val="0"/>
+                <w:numId w:val="0"/>
+              </w:numPr>
+            </w:pPr>
+            <w:r>
+              <w:t>Navigation through the user interface of the app</w:t>
             </w:r>
           </w:p>
         </w:tc>
@@ -3572,48 +3589,15 @@
                 <w:ilvl w:val="0"/>
                 <w:numId w:val="0"/>
               </w:numPr>
-              <w:ind w:left="1101" w:hanging="360"/>
-            </w:pPr>
-            <w:r>
-              <w:t>●</w:t>
-            </w:r>
-            <w:r>
-              <w:t xml:space="preserve"> Testing the navigation</w:t>
-            </w:r>
-          </w:p>
-          <w:p>
-            <w:pPr>
-              <w:pStyle w:val="InfoBlue"/>
-              <w:numPr>
-                <w:ilvl w:val="0"/>
-                <w:numId w:val="0"/>
-              </w:numPr>
-              <w:ind w:left="1101" w:hanging="360"/>
-            </w:pPr>
-            <w:r>
-              <w:t>●</w:t>
-            </w:r>
-            <w:r>
-              <w:t xml:space="preserve"> Testing the app for easy understanding</w:t>
-            </w:r>
-          </w:p>
-          <w:p>
-            <w:pPr>
-              <w:pStyle w:val="InfoBlue"/>
-              <w:numPr>
-                <w:ilvl w:val="0"/>
-                <w:numId w:val="0"/>
-              </w:numPr>
-              <w:ind w:left="1101" w:hanging="360"/>
-            </w:pPr>
-            <w:r>
-              <w:t>●</w:t>
-            </w:r>
-            <w:r>
-              <w:t xml:space="preserve"> Users fill out a survey</w:t>
-            </w:r>
-            <w:r>
-              <w:t xml:space="preserve"> while using</w:t>
+            </w:pPr>
+            <w:r>
+              <w:t>Manually implement UI-Tests testing User Interactions (tabs, keyboard inputs, navigation, menu) executed by Xcode</w:t>
+            </w:r>
+            <w:r>
+              <w:t>’</w:t>
+            </w:r>
+            <w:r>
+              <w:t>s UI-Test environment in the simulator</w:t>
             </w:r>
           </w:p>
         </w:tc>
@@ -3647,24 +3631,13 @@
           <w:p>
             <w:pPr>
               <w:pStyle w:val="InfoBlue"/>
-            </w:pPr>
-            <w:r>
-              <w:t xml:space="preserve">The test users get familiar </w:t>
-            </w:r>
-            <w:r>
-              <w:t>with the app. The w</w:t>
-            </w:r>
-            <w:r>
-              <w:t xml:space="preserve">hole app is easy to understand and </w:t>
-            </w:r>
-            <w:r>
-              <w:t xml:space="preserve">self-explaining. The navigation is </w:t>
-            </w:r>
-            <w:r>
-              <w:t xml:space="preserve">clear and </w:t>
-            </w:r>
-            <w:r>
-              <w:t>simple.</w:t>
+              <w:numPr>
+                <w:ilvl w:val="0"/>
+                <w:numId w:val="0"/>
+              </w:numPr>
+            </w:pPr>
+            <w:r>
+              <w:t>Manually executed with the help of Xcode</w:t>
             </w:r>
           </w:p>
         </w:tc>
@@ -3710,10 +3683,7 @@
               <w:t>’</w:t>
             </w:r>
             <w:r>
-              <w:t xml:space="preserve">s </w:t>
-            </w:r>
-            <w:r>
-              <w:t>UI-Test environment</w:t>
+              <w:t>s UI-Test environment</w:t>
             </w:r>
           </w:p>
         </w:tc>
@@ -3747,12 +3717,13 @@
           <w:p>
             <w:pPr>
               <w:pStyle w:val="InfoBlue"/>
-            </w:pPr>
-            <w:r>
-              <w:t xml:space="preserve">The user </w:t>
-            </w:r>
-            <w:r>
-              <w:t>loves the experience of usage</w:t>
+              <w:numPr>
+                <w:ilvl w:val="0"/>
+                <w:numId w:val="0"/>
+              </w:numPr>
+            </w:pPr>
+            <w:r>
+              <w:t>All test pass successfully.</w:t>
             </w:r>
           </w:p>
         </w:tc>
@@ -3806,15 +3777,311 @@
           <w:i/>
         </w:rPr>
       </w:pPr>
-      <w:bookmarkStart w:id="39" w:name="_Toc433104448"/>
+      <w:bookmarkStart w:id="38" w:name="_Toc433104448"/>
     </w:p>
     <w:p>
       <w:pPr>
         <w:pStyle w:val="berschrift2"/>
       </w:pPr>
-      <w:bookmarkStart w:id="40" w:name="_Toc485481940"/>
+      <w:bookmarkStart w:id="39" w:name="_Toc485481940"/>
       <w:r>
         <w:t>Unit-Testing</w:t>
+      </w:r>
+      <w:bookmarkEnd w:id="39"/>
+    </w:p>
+    <w:tbl>
+      <w:tblPr>
+        <w:tblW w:w="8842" w:type="dxa"/>
+        <w:tblInd w:w="-6" w:type="dxa"/>
+        <w:tblBorders>
+          <w:top w:val="single" w:sz="12" w:space="0" w:color="000000"/>
+          <w:left w:val="single" w:sz="12" w:space="0" w:color="000000"/>
+          <w:bottom w:val="single" w:sz="12" w:space="0" w:color="000000"/>
+          <w:right w:val="single" w:sz="12" w:space="0" w:color="000000"/>
+          <w:insideH w:val="single" w:sz="6" w:space="0" w:color="000000"/>
+          <w:insideV w:val="single" w:sz="6" w:space="0" w:color="000000"/>
+        </w:tblBorders>
+        <w:tblLayout w:type="fixed"/>
+        <w:tblLook w:val="0080" w:firstRow="0" w:lastRow="0" w:firstColumn="1" w:lastColumn="0" w:noHBand="0" w:noVBand="0"/>
+      </w:tblPr>
+      <w:tblGrid>
+        <w:gridCol w:w="2160"/>
+        <w:gridCol w:w="6682"/>
+      </w:tblGrid>
+      <w:tr>
+        <w:trPr>
+          <w:cantSplit/>
+        </w:trPr>
+        <w:tc>
+          <w:tcPr>
+            <w:tcW w:w="2160" w:type="dxa"/>
+            <w:tcBorders>
+              <w:top w:val="single" w:sz="12" w:space="0" w:color="000000"/>
+              <w:bottom w:val="single" w:sz="6" w:space="0" w:color="000000"/>
+            </w:tcBorders>
+            <w:shd w:val="pct5" w:color="auto" w:fill="auto"/>
+          </w:tcPr>
+          <w:p>
+            <w:pPr>
+              <w:pStyle w:val="Textkrper1"/>
+            </w:pPr>
+            <w:r>
+              <w:t>Technique Objective:</w:t>
+            </w:r>
+          </w:p>
+        </w:tc>
+        <w:tc>
+          <w:tcPr>
+            <w:tcW w:w="6682" w:type="dxa"/>
+          </w:tcPr>
+          <w:p>
+            <w:pPr>
+              <w:pStyle w:val="InfoBlue"/>
+              <w:numPr>
+                <w:ilvl w:val="0"/>
+                <w:numId w:val="0"/>
+              </w:numPr>
+            </w:pPr>
+            <w:r>
+              <w:t xml:space="preserve">Make sure that the new features </w:t>
+            </w:r>
+            <w:r>
+              <w:t>work</w:t>
+            </w:r>
+            <w:r>
+              <w:t xml:space="preserve"> properly</w:t>
+            </w:r>
+          </w:p>
+        </w:tc>
+      </w:tr>
+      <w:tr>
+        <w:trPr>
+          <w:cantSplit/>
+        </w:trPr>
+        <w:tc>
+          <w:tcPr>
+            <w:tcW w:w="2160" w:type="dxa"/>
+            <w:tcBorders>
+              <w:top w:val="single" w:sz="6" w:space="0" w:color="000000"/>
+              <w:bottom w:val="single" w:sz="6" w:space="0" w:color="000000"/>
+            </w:tcBorders>
+            <w:shd w:val="pct5" w:color="auto" w:fill="auto"/>
+          </w:tcPr>
+          <w:p>
+            <w:pPr>
+              <w:pStyle w:val="Textkrper1"/>
+            </w:pPr>
+            <w:r>
+              <w:t>Technique:</w:t>
+            </w:r>
+          </w:p>
+        </w:tc>
+        <w:tc>
+          <w:tcPr>
+            <w:tcW w:w="6682" w:type="dxa"/>
+          </w:tcPr>
+          <w:p>
+            <w:pPr>
+              <w:pStyle w:val="InfoBlue"/>
+              <w:numPr>
+                <w:ilvl w:val="0"/>
+                <w:numId w:val="0"/>
+              </w:numPr>
+            </w:pPr>
+            <w:r>
+              <w:t>Manually implement tests for the new coding</w:t>
+            </w:r>
+          </w:p>
+        </w:tc>
+      </w:tr>
+      <w:tr>
+        <w:trPr>
+          <w:cantSplit/>
+        </w:trPr>
+        <w:tc>
+          <w:tcPr>
+            <w:tcW w:w="2160" w:type="dxa"/>
+            <w:tcBorders>
+              <w:top w:val="single" w:sz="6" w:space="0" w:color="000000"/>
+              <w:bottom w:val="single" w:sz="6" w:space="0" w:color="000000"/>
+            </w:tcBorders>
+            <w:shd w:val="pct5" w:color="auto" w:fill="auto"/>
+          </w:tcPr>
+          <w:p>
+            <w:pPr>
+              <w:pStyle w:val="Textkrper1"/>
+            </w:pPr>
+            <w:r>
+              <w:t>Oracles:</w:t>
+            </w:r>
+          </w:p>
+        </w:tc>
+        <w:tc>
+          <w:tcPr>
+            <w:tcW w:w="6682" w:type="dxa"/>
+          </w:tcPr>
+          <w:p>
+            <w:pPr>
+              <w:pStyle w:val="InfoBlue"/>
+              <w:numPr>
+                <w:ilvl w:val="0"/>
+                <w:numId w:val="0"/>
+              </w:numPr>
+            </w:pPr>
+            <w:r>
+              <w:t>Manually executed with the help of Xcode</w:t>
+            </w:r>
+          </w:p>
+        </w:tc>
+      </w:tr>
+      <w:tr>
+        <w:trPr>
+          <w:cantSplit/>
+        </w:trPr>
+        <w:tc>
+          <w:tcPr>
+            <w:tcW w:w="2160" w:type="dxa"/>
+            <w:tcBorders>
+              <w:top w:val="single" w:sz="6" w:space="0" w:color="000000"/>
+              <w:bottom w:val="single" w:sz="6" w:space="0" w:color="000000"/>
+            </w:tcBorders>
+            <w:shd w:val="pct5" w:color="auto" w:fill="auto"/>
+          </w:tcPr>
+          <w:p>
+            <w:pPr>
+              <w:pStyle w:val="Textkrper1"/>
+            </w:pPr>
+            <w:r>
+              <w:t>Required Tools:</w:t>
+            </w:r>
+          </w:p>
+        </w:tc>
+        <w:tc>
+          <w:tcPr>
+            <w:tcW w:w="6682" w:type="dxa"/>
+          </w:tcPr>
+          <w:p>
+            <w:pPr>
+              <w:pStyle w:val="InfoBlue"/>
+              <w:numPr>
+                <w:ilvl w:val="0"/>
+                <w:numId w:val="0"/>
+              </w:numPr>
+            </w:pPr>
+            <w:r>
+              <w:t>Xcode</w:t>
+            </w:r>
+            <w:r>
+              <w:t>’</w:t>
+            </w:r>
+            <w:r>
+              <w:t xml:space="preserve">s </w:t>
+            </w:r>
+            <w:r>
+              <w:t>Unit-Test</w:t>
+            </w:r>
+            <w:r>
+              <w:t xml:space="preserve"> environment</w:t>
+            </w:r>
+          </w:p>
+        </w:tc>
+      </w:tr>
+      <w:tr>
+        <w:trPr>
+          <w:cantSplit/>
+        </w:trPr>
+        <w:tc>
+          <w:tcPr>
+            <w:tcW w:w="2160" w:type="dxa"/>
+            <w:tcBorders>
+              <w:top w:val="single" w:sz="6" w:space="0" w:color="000000"/>
+              <w:bottom w:val="single" w:sz="6" w:space="0" w:color="000000"/>
+            </w:tcBorders>
+            <w:shd w:val="pct5" w:color="auto" w:fill="auto"/>
+          </w:tcPr>
+          <w:p>
+            <w:pPr>
+              <w:pStyle w:val="Textkrper1"/>
+            </w:pPr>
+            <w:r>
+              <w:t>Success Criteria:</w:t>
+            </w:r>
+          </w:p>
+        </w:tc>
+        <w:tc>
+          <w:tcPr>
+            <w:tcW w:w="6682" w:type="dxa"/>
+          </w:tcPr>
+          <w:p>
+            <w:pPr>
+              <w:pStyle w:val="Textkrper"/>
+              <w:ind w:left="0"/>
+            </w:pPr>
+            <w:r>
+              <w:t>All test pass</w:t>
+            </w:r>
+            <w:r>
+              <w:t xml:space="preserve"> successfully. We strive for 40% tests coverage.</w:t>
+            </w:r>
+          </w:p>
+        </w:tc>
+      </w:tr>
+      <w:tr>
+        <w:trPr>
+          <w:cantSplit/>
+        </w:trPr>
+        <w:tc>
+          <w:tcPr>
+            <w:tcW w:w="2160" w:type="dxa"/>
+            <w:tcBorders>
+              <w:top w:val="single" w:sz="6" w:space="0" w:color="000000"/>
+              <w:bottom w:val="single" w:sz="12" w:space="0" w:color="000000"/>
+            </w:tcBorders>
+            <w:shd w:val="pct5" w:color="auto" w:fill="auto"/>
+          </w:tcPr>
+          <w:p>
+            <w:pPr>
+              <w:pStyle w:val="Textkrper1"/>
+            </w:pPr>
+            <w:r>
+              <w:t>Special Considerations:</w:t>
+            </w:r>
+          </w:p>
+        </w:tc>
+        <w:tc>
+          <w:tcPr>
+            <w:tcW w:w="6682" w:type="dxa"/>
+          </w:tcPr>
+          <w:p>
+            <w:pPr>
+              <w:pStyle w:val="InfoBlue"/>
+              <w:numPr>
+                <w:ilvl w:val="0"/>
+                <w:numId w:val="0"/>
+              </w:numPr>
+            </w:pPr>
+            <w:r>
+              <w:t>Not everything can be covered with unit tests!</w:t>
+            </w:r>
+          </w:p>
+        </w:tc>
+      </w:tr>
+    </w:tbl>
+    <w:p>
+      <w:pPr>
+        <w:pStyle w:val="Textkrper1"/>
+        <w:rPr>
+          <w:rFonts w:ascii="Arial" w:hAnsi="Arial"/>
+        </w:rPr>
+      </w:pPr>
+    </w:p>
+    <w:p>
+      <w:pPr>
+        <w:pStyle w:val="berschrift2"/>
+      </w:pPr>
+      <w:bookmarkStart w:id="40" w:name="_Toc485481941"/>
+      <w:r>
+        <w:t>Testing with end user</w:t>
       </w:r>
       <w:bookmarkEnd w:id="40"/>
     </w:p>
@@ -3872,13 +4139,10 @@
               </w:numPr>
             </w:pPr>
             <w:r>
-              <w:t xml:space="preserve">Make sure that the new features </w:t>
-            </w:r>
-            <w:r>
-              <w:t>work</w:t>
-            </w:r>
-            <w:r>
-              <w:t xml:space="preserve"> properly</w:t>
+              <w:t>Testing the user experience of the app</w:t>
+            </w:r>
+            <w:r>
+              <w:t>.</w:t>
             </w:r>
           </w:p>
         </w:tc>
@@ -3918,7 +4182,7 @@
               </w:numPr>
             </w:pPr>
             <w:r>
-              <w:t>Manually implement tests for the new coding</w:t>
+              <w:t>Work out test scenarios.</w:t>
             </w:r>
           </w:p>
         </w:tc>
@@ -3958,7 +4222,7 @@
               </w:numPr>
             </w:pPr>
             <w:r>
-              <w:t xml:space="preserve">Unit Tests in Xcode </w:t>
+              <w:t>The test users love the experience of usage. Our app is easy to understand and self-explaining.</w:t>
             </w:r>
           </w:p>
         </w:tc>
@@ -3998,19 +4262,19 @@
               </w:numPr>
             </w:pPr>
             <w:r>
-              <w:t>Xcode</w:t>
-            </w:r>
-            <w:r>
-              <w:t>’</w:t>
-            </w:r>
-            <w:r>
-              <w:t xml:space="preserve">s </w:t>
-            </w:r>
-            <w:r>
-              <w:t>Unit-Test</w:t>
-            </w:r>
-            <w:r>
-              <w:t xml:space="preserve"> environment</w:t>
+              <w:t xml:space="preserve">A Device capable of navigating and interacting with the </w:t>
+            </w:r>
+            <w:r>
+              <w:t>app</w:t>
+            </w:r>
+            <w:r>
+              <w:t xml:space="preserve"> (iPhone 5 - 8</w:t>
+            </w:r>
+            <w:r>
+              <w:t>)</w:t>
+            </w:r>
+            <w:r>
+              <w:t xml:space="preserve">. </w:t>
             </w:r>
           </w:p>
         </w:tc>
@@ -4047,16 +4311,10 @@
               <w:ind w:left="0"/>
             </w:pPr>
             <w:r>
-              <w:t>All test pass</w:t>
-            </w:r>
-            <w:r>
-              <w:t xml:space="preserve"> successfully. We strive for </w:t>
-            </w:r>
-            <w:r>
-              <w:t>40% tests coverage</w:t>
-            </w:r>
-            <w:r>
-              <w:t>.</w:t>
+              <w:t xml:space="preserve">Users </w:t>
+            </w:r>
+            <w:r>
+              <w:t>confirm our goals of efficiency and ease of use.</w:t>
             </w:r>
           </w:p>
         </w:tc>
@@ -4096,302 +4354,6 @@
               </w:numPr>
             </w:pPr>
             <w:r>
-              <w:t>Not everything can be covered with unit tests!</w:t>
-            </w:r>
-          </w:p>
-        </w:tc>
-      </w:tr>
-    </w:tbl>
-    <w:p>
-      <w:pPr>
-        <w:pStyle w:val="Textkrper1"/>
-        <w:rPr>
-          <w:rFonts w:ascii="Arial" w:hAnsi="Arial"/>
-        </w:rPr>
-      </w:pPr>
-    </w:p>
-    <w:p>
-      <w:pPr>
-        <w:pStyle w:val="berschrift2"/>
-      </w:pPr>
-      <w:bookmarkStart w:id="41" w:name="_Toc485481941"/>
-      <w:r>
-        <w:t>Testing with end user</w:t>
-      </w:r>
-      <w:bookmarkEnd w:id="41"/>
-    </w:p>
-    <w:tbl>
-      <w:tblPr>
-        <w:tblW w:w="8842" w:type="dxa"/>
-        <w:tblInd w:w="-6" w:type="dxa"/>
-        <w:tblBorders>
-          <w:top w:val="single" w:sz="12" w:space="0" w:color="000000"/>
-          <w:left w:val="single" w:sz="12" w:space="0" w:color="000000"/>
-          <w:bottom w:val="single" w:sz="12" w:space="0" w:color="000000"/>
-          <w:right w:val="single" w:sz="12" w:space="0" w:color="000000"/>
-          <w:insideH w:val="single" w:sz="6" w:space="0" w:color="000000"/>
-          <w:insideV w:val="single" w:sz="6" w:space="0" w:color="000000"/>
-        </w:tblBorders>
-        <w:tblLayout w:type="fixed"/>
-        <w:tblLook w:val="0080" w:firstRow="0" w:lastRow="0" w:firstColumn="1" w:lastColumn="0" w:noHBand="0" w:noVBand="0"/>
-      </w:tblPr>
-      <w:tblGrid>
-        <w:gridCol w:w="2160"/>
-        <w:gridCol w:w="6682"/>
-      </w:tblGrid>
-      <w:tr>
-        <w:trPr>
-          <w:cantSplit/>
-        </w:trPr>
-        <w:tc>
-          <w:tcPr>
-            <w:tcW w:w="2160" w:type="dxa"/>
-            <w:tcBorders>
-              <w:top w:val="single" w:sz="12" w:space="0" w:color="000000"/>
-              <w:bottom w:val="single" w:sz="6" w:space="0" w:color="000000"/>
-            </w:tcBorders>
-            <w:shd w:val="pct5" w:color="auto" w:fill="auto"/>
-          </w:tcPr>
-          <w:p>
-            <w:pPr>
-              <w:pStyle w:val="Textkrper1"/>
-            </w:pPr>
-            <w:r>
-              <w:t>Technique Objective:</w:t>
-            </w:r>
-          </w:p>
-        </w:tc>
-        <w:tc>
-          <w:tcPr>
-            <w:tcW w:w="6682" w:type="dxa"/>
-          </w:tcPr>
-          <w:p>
-            <w:pPr>
-              <w:pStyle w:val="InfoBlue"/>
-              <w:numPr>
-                <w:ilvl w:val="0"/>
-                <w:numId w:val="0"/>
-              </w:numPr>
-            </w:pPr>
-            <w:r>
-              <w:t>Testing the user experience of the app</w:t>
-            </w:r>
-            <w:r>
-              <w:t>.</w:t>
-            </w:r>
-          </w:p>
-        </w:tc>
-      </w:tr>
-      <w:tr>
-        <w:trPr>
-          <w:cantSplit/>
-        </w:trPr>
-        <w:tc>
-          <w:tcPr>
-            <w:tcW w:w="2160" w:type="dxa"/>
-            <w:tcBorders>
-              <w:top w:val="single" w:sz="6" w:space="0" w:color="000000"/>
-              <w:bottom w:val="single" w:sz="6" w:space="0" w:color="000000"/>
-            </w:tcBorders>
-            <w:shd w:val="pct5" w:color="auto" w:fill="auto"/>
-          </w:tcPr>
-          <w:p>
-            <w:pPr>
-              <w:pStyle w:val="Textkrper1"/>
-            </w:pPr>
-            <w:r>
-              <w:t>Technique:</w:t>
-            </w:r>
-          </w:p>
-        </w:tc>
-        <w:tc>
-          <w:tcPr>
-            <w:tcW w:w="6682" w:type="dxa"/>
-          </w:tcPr>
-          <w:p>
-            <w:pPr>
-              <w:pStyle w:val="InfoBlue"/>
-              <w:numPr>
-                <w:ilvl w:val="0"/>
-                <w:numId w:val="0"/>
-              </w:numPr>
-            </w:pPr>
-            <w:r>
-              <w:t>Work out test scenarios.</w:t>
-            </w:r>
-          </w:p>
-        </w:tc>
-      </w:tr>
-      <w:tr>
-        <w:trPr>
-          <w:cantSplit/>
-        </w:trPr>
-        <w:tc>
-          <w:tcPr>
-            <w:tcW w:w="2160" w:type="dxa"/>
-            <w:tcBorders>
-              <w:top w:val="single" w:sz="6" w:space="0" w:color="000000"/>
-              <w:bottom w:val="single" w:sz="6" w:space="0" w:color="000000"/>
-            </w:tcBorders>
-            <w:shd w:val="pct5" w:color="auto" w:fill="auto"/>
-          </w:tcPr>
-          <w:p>
-            <w:pPr>
-              <w:pStyle w:val="Textkrper1"/>
-            </w:pPr>
-            <w:r>
-              <w:t>Oracles:</w:t>
-            </w:r>
-          </w:p>
-        </w:tc>
-        <w:tc>
-          <w:tcPr>
-            <w:tcW w:w="6682" w:type="dxa"/>
-          </w:tcPr>
-          <w:p>
-            <w:pPr>
-              <w:pStyle w:val="InfoBlue"/>
-              <w:numPr>
-                <w:ilvl w:val="0"/>
-                <w:numId w:val="0"/>
-              </w:numPr>
-            </w:pPr>
-            <w:r>
-              <w:t>The test users love the experience of usage. Our app is easy to understand and self-explaining.</w:t>
-            </w:r>
-          </w:p>
-        </w:tc>
-      </w:tr>
-      <w:tr>
-        <w:trPr>
-          <w:cantSplit/>
-        </w:trPr>
-        <w:tc>
-          <w:tcPr>
-            <w:tcW w:w="2160" w:type="dxa"/>
-            <w:tcBorders>
-              <w:top w:val="single" w:sz="6" w:space="0" w:color="000000"/>
-              <w:bottom w:val="single" w:sz="6" w:space="0" w:color="000000"/>
-            </w:tcBorders>
-            <w:shd w:val="pct5" w:color="auto" w:fill="auto"/>
-          </w:tcPr>
-          <w:p>
-            <w:pPr>
-              <w:pStyle w:val="Textkrper1"/>
-            </w:pPr>
-            <w:r>
-              <w:t>Required Tools:</w:t>
-            </w:r>
-          </w:p>
-        </w:tc>
-        <w:tc>
-          <w:tcPr>
-            <w:tcW w:w="6682" w:type="dxa"/>
-          </w:tcPr>
-          <w:p>
-            <w:pPr>
-              <w:pStyle w:val="InfoBlue"/>
-              <w:numPr>
-                <w:ilvl w:val="0"/>
-                <w:numId w:val="0"/>
-              </w:numPr>
-            </w:pPr>
-            <w:r>
-              <w:t xml:space="preserve">A Device capable of navigating and interacting with the </w:t>
-            </w:r>
-            <w:r>
-              <w:t>app</w:t>
-            </w:r>
-            <w:r>
-              <w:t xml:space="preserve"> </w:t>
-            </w:r>
-            <w:r>
-              <w:t>(iPhone 5 - 8</w:t>
-            </w:r>
-            <w:r>
-              <w:t>)</w:t>
-            </w:r>
-            <w:r>
-              <w:t xml:space="preserve">. </w:t>
-            </w:r>
-          </w:p>
-        </w:tc>
-      </w:tr>
-      <w:tr>
-        <w:trPr>
-          <w:cantSplit/>
-        </w:trPr>
-        <w:tc>
-          <w:tcPr>
-            <w:tcW w:w="2160" w:type="dxa"/>
-            <w:tcBorders>
-              <w:top w:val="single" w:sz="6" w:space="0" w:color="000000"/>
-              <w:bottom w:val="single" w:sz="6" w:space="0" w:color="000000"/>
-            </w:tcBorders>
-            <w:shd w:val="pct5" w:color="auto" w:fill="auto"/>
-          </w:tcPr>
-          <w:p>
-            <w:pPr>
-              <w:pStyle w:val="Textkrper1"/>
-            </w:pPr>
-            <w:r>
-              <w:t>Success Criteria:</w:t>
-            </w:r>
-          </w:p>
-        </w:tc>
-        <w:tc>
-          <w:tcPr>
-            <w:tcW w:w="6682" w:type="dxa"/>
-          </w:tcPr>
-          <w:p>
-            <w:pPr>
-              <w:pStyle w:val="Textkrper"/>
-              <w:ind w:left="0"/>
-            </w:pPr>
-            <w:r>
-              <w:t xml:space="preserve">Users </w:t>
-            </w:r>
-            <w:r>
-              <w:t>confirm our goals of efficiency and ease of use.</w:t>
-            </w:r>
-          </w:p>
-        </w:tc>
-      </w:tr>
-      <w:tr>
-        <w:trPr>
-          <w:cantSplit/>
-        </w:trPr>
-        <w:tc>
-          <w:tcPr>
-            <w:tcW w:w="2160" w:type="dxa"/>
-            <w:tcBorders>
-              <w:top w:val="single" w:sz="6" w:space="0" w:color="000000"/>
-              <w:bottom w:val="single" w:sz="12" w:space="0" w:color="000000"/>
-            </w:tcBorders>
-            <w:shd w:val="pct5" w:color="auto" w:fill="auto"/>
-          </w:tcPr>
-          <w:p>
-            <w:pPr>
-              <w:pStyle w:val="Textkrper1"/>
-            </w:pPr>
-            <w:r>
-              <w:t>Special Considerations:</w:t>
-            </w:r>
-          </w:p>
-        </w:tc>
-        <w:tc>
-          <w:tcPr>
-            <w:tcW w:w="6682" w:type="dxa"/>
-          </w:tcPr>
-          <w:p>
-            <w:pPr>
-              <w:pStyle w:val="InfoBlue"/>
-              <w:numPr>
-                <w:ilvl w:val="0"/>
-                <w:numId w:val="0"/>
-              </w:numPr>
-            </w:pPr>
-            <w:r>
               <w:t>Is done manually by asking a different person to use and test the app.</w:t>
             </w:r>
           </w:p>
@@ -4404,6 +4366,7 @@
         <w:pStyle w:val="berschrift1"/>
         <w:keepNext w:val="0"/>
       </w:pPr>
+      <w:bookmarkStart w:id="41" w:name="_Toc485481942"/>
       <w:bookmarkStart w:id="42" w:name="_Toc417790808"/>
       <w:bookmarkStart w:id="43" w:name="_Toc433104461"/>
       <w:bookmarkStart w:id="44" w:name="_Toc314978545"/>
@@ -4411,36 +4374,60 @@
       <w:bookmarkStart w:id="46" w:name="_Toc324851955"/>
       <w:bookmarkStart w:id="47" w:name="_Toc324915538"/>
       <w:bookmarkStart w:id="48" w:name="_Toc433104459"/>
-      <w:bookmarkStart w:id="49" w:name="_Toc485481942"/>
       <w:bookmarkEnd w:id="34"/>
       <w:bookmarkEnd w:id="35"/>
       <w:bookmarkEnd w:id="36"/>
       <w:bookmarkEnd w:id="37"/>
-      <w:bookmarkEnd w:id="39"/>
-      <w:r>
-        <w:lastRenderedPageBreak/>
+      <w:bookmarkEnd w:id="38"/>
+      <w:r>
         <w:t>Entry and Exit Criteria</w:t>
+      </w:r>
+      <w:bookmarkEnd w:id="41"/>
+    </w:p>
+    <w:p>
+      <w:pPr>
+        <w:pStyle w:val="berschrift2"/>
+        <w:keepNext w:val="0"/>
+      </w:pPr>
+      <w:bookmarkStart w:id="49" w:name="_Toc485481943"/>
+      <w:r>
+        <w:t>Test Plan</w:t>
       </w:r>
       <w:bookmarkEnd w:id="49"/>
     </w:p>
     <w:p>
       <w:pPr>
-        <w:pStyle w:val="berschrift2"/>
-        <w:keepNext w:val="0"/>
-      </w:pPr>
-      <w:bookmarkStart w:id="50" w:name="_Toc485481943"/>
-      <w:r>
-        <w:t>Test Plan</w:t>
+        <w:pStyle w:val="berschrift3"/>
+      </w:pPr>
+      <w:bookmarkStart w:id="50" w:name="_Toc485481944"/>
+      <w:r>
+        <w:lastRenderedPageBreak/>
+        <w:t>Test Plan Entry Criteria</w:t>
       </w:r>
       <w:bookmarkEnd w:id="50"/>
     </w:p>
     <w:p>
       <w:pPr>
+        <w:pStyle w:val="Textkrper"/>
+        <w:ind w:left="0"/>
+      </w:pPr>
+      <w:r>
+        <w:t xml:space="preserve">This Test Plan begins as soon as the development is setup correctly and </w:t>
+      </w:r>
+      <w:r>
+        <w:t>all Use Cases are defined</w:t>
+      </w:r>
+      <w:r>
+        <w:t xml:space="preserve"> properly.</w:t>
+      </w:r>
+    </w:p>
+    <w:p>
+      <w:pPr>
         <w:pStyle w:val="berschrift3"/>
       </w:pPr>
-      <w:bookmarkStart w:id="51" w:name="_Toc485481944"/>
-      <w:r>
-        <w:t>Test Plan Entry Criteria</w:t>
+      <w:bookmarkStart w:id="51" w:name="_Toc485481945"/>
+      <w:r>
+        <w:t>Test Plan Exit Criteria</w:t>
       </w:r>
       <w:bookmarkEnd w:id="51"/>
     </w:p>
@@ -4450,93 +4437,68 @@
         <w:ind w:left="0"/>
       </w:pPr>
       <w:r>
-        <w:t xml:space="preserve">This Test Plan begins as soon as the development is setup correctly and </w:t>
-      </w:r>
-      <w:r>
-        <w:t>all Use Cases are defined</w:t>
-      </w:r>
-      <w:r>
-        <w:t xml:space="preserve"> properly.</w:t>
+        <w:t>If the work on the project "</w:t>
+      </w:r>
+      <w:r>
+        <w:t>Simple Habits</w:t>
+      </w:r>
+      <w:r>
+        <w:t xml:space="preserve">" </w:t>
+      </w:r>
+      <w:r>
+        <w:t>ends</w:t>
+      </w:r>
+      <w:r>
+        <w:t xml:space="preserve">, there is no further need for </w:t>
+      </w:r>
+      <w:r>
+        <w:t xml:space="preserve">a </w:t>
+      </w:r>
+      <w:r>
+        <w:t xml:space="preserve">Test Plan. This can </w:t>
+      </w:r>
+      <w:r>
+        <w:t xml:space="preserve">either </w:t>
+      </w:r>
+      <w:r>
+        <w:t xml:space="preserve">occur </w:t>
+      </w:r>
+      <w:r>
+        <w:t xml:space="preserve">after </w:t>
+      </w:r>
+      <w:r>
+        <w:t>a successful release or because the project got cancelled.</w:t>
       </w:r>
     </w:p>
     <w:p>
       <w:pPr>
-        <w:pStyle w:val="berschrift3"/>
-      </w:pPr>
-      <w:bookmarkStart w:id="52" w:name="_Toc485481945"/>
-      <w:r>
-        <w:t>Test Plan Exit Criteria</w:t>
-      </w:r>
+        <w:pStyle w:val="berschrift1"/>
+        <w:keepNext w:val="0"/>
+      </w:pPr>
+      <w:bookmarkStart w:id="52" w:name="_Toc485481946"/>
+      <w:r>
+        <w:t>Deliverables</w:t>
+      </w:r>
+      <w:bookmarkEnd w:id="42"/>
+      <w:bookmarkEnd w:id="43"/>
       <w:bookmarkEnd w:id="52"/>
     </w:p>
     <w:p>
       <w:pPr>
-        <w:pStyle w:val="Textkrper"/>
-        <w:ind w:left="0"/>
-      </w:pPr>
-      <w:r>
-        <w:t>If the work on the project "</w:t>
-      </w:r>
-      <w:r>
-        <w:t>Simple Habits</w:t>
-      </w:r>
-      <w:r>
-        <w:t xml:space="preserve">" </w:t>
-      </w:r>
-      <w:r>
-        <w:t>ends</w:t>
-      </w:r>
-      <w:r>
-        <w:t xml:space="preserve">, there is no further need for </w:t>
-      </w:r>
-      <w:r>
-        <w:t xml:space="preserve">a </w:t>
-      </w:r>
-      <w:r>
-        <w:t xml:space="preserve">Test Plan. This can </w:t>
-      </w:r>
-      <w:r>
-        <w:t xml:space="preserve">either </w:t>
-      </w:r>
-      <w:r>
-        <w:t xml:space="preserve">occur </w:t>
-      </w:r>
-      <w:r>
-        <w:t xml:space="preserve">after </w:t>
-      </w:r>
-      <w:r>
-        <w:t>a successful release or because the project got cancelled.</w:t>
-      </w:r>
-    </w:p>
-    <w:p>
-      <w:pPr>
-        <w:pStyle w:val="berschrift1"/>
-        <w:keepNext w:val="0"/>
-      </w:pPr>
-      <w:bookmarkStart w:id="53" w:name="_Toc485481946"/>
-      <w:r>
-        <w:t>Deliverables</w:t>
-      </w:r>
-      <w:bookmarkEnd w:id="42"/>
-      <w:bookmarkEnd w:id="43"/>
-      <w:bookmarkEnd w:id="53"/>
-    </w:p>
-    <w:p>
-      <w:pPr>
         <w:pStyle w:val="berschrift2"/>
         <w:keepNext w:val="0"/>
       </w:pPr>
+      <w:bookmarkStart w:id="53" w:name="_Toc485481947"/>
       <w:bookmarkStart w:id="54" w:name="_Toc314978549"/>
       <w:bookmarkStart w:id="55" w:name="_Toc324843652"/>
       <w:bookmarkStart w:id="56" w:name="_Toc324851959"/>
       <w:bookmarkStart w:id="57" w:name="_Toc324915542"/>
       <w:bookmarkStart w:id="58" w:name="_Toc417790809"/>
       <w:bookmarkStart w:id="59" w:name="_Toc433104462"/>
-      <w:bookmarkStart w:id="60" w:name="_Toc485481947"/>
       <w:r>
         <w:t>Test Evaluation Summaries</w:t>
       </w:r>
-      <w:bookmarkEnd w:id="60"/>
+      <w:bookmarkEnd w:id="53"/>
     </w:p>
     <w:p>
       <w:r>
@@ -4563,21 +4525,15 @@
           <w:numId w:val="4"/>
         </w:numPr>
       </w:pPr>
-      <w:bookmarkStart w:id="61" w:name="_Toc485481948"/>
+      <w:bookmarkStart w:id="60" w:name="_Toc485481948"/>
       <w:r>
         <w:t>Reporting on Test Coverage</w:t>
       </w:r>
-      <w:bookmarkEnd w:id="61"/>
+      <w:bookmarkEnd w:id="60"/>
     </w:p>
     <w:p>
       <w:r>
-        <w:t xml:space="preserve">The </w:t>
-      </w:r>
-      <w:r>
-        <w:t xml:space="preserve">Test Coverage </w:t>
-      </w:r>
-      <w:r>
-        <w:t xml:space="preserve">is visible on our Mac OS Server </w:t>
+        <w:t xml:space="preserve">The Test Coverage is visible on our Mac OS Server </w:t>
       </w:r>
       <w:hyperlink r:id="rId10" w:history="1">
         <w:r>
@@ -4600,11 +4556,11 @@
           <w:numId w:val="4"/>
         </w:numPr>
       </w:pPr>
-      <w:bookmarkStart w:id="62" w:name="_Toc485481949"/>
+      <w:bookmarkStart w:id="61" w:name="_Toc485481949"/>
       <w:r>
         <w:t>Perceived Quality Reports</w:t>
       </w:r>
-      <w:bookmarkEnd w:id="62"/>
+      <w:bookmarkEnd w:id="61"/>
     </w:p>
     <w:bookmarkEnd w:id="54"/>
     <w:bookmarkEnd w:id="55"/>
@@ -4656,33 +4612,33 @@
       <w:pPr>
         <w:pStyle w:val="berschrift1"/>
       </w:pPr>
-      <w:bookmarkStart w:id="63" w:name="_Toc485481950"/>
+      <w:bookmarkStart w:id="62" w:name="_Toc485481950"/>
       <w:r>
         <w:t>Testing Workflow</w:t>
+      </w:r>
+      <w:bookmarkEnd w:id="62"/>
+    </w:p>
+    <w:p>
+      <w:r>
+        <w:t>All tests can be run manually by every developer from out of the IDE.</w:t>
+      </w:r>
+    </w:p>
+    <w:p>
+      <w:pPr>
+        <w:pStyle w:val="berschrift1"/>
+      </w:pPr>
+      <w:bookmarkStart w:id="63" w:name="_Toc485481951"/>
+      <w:r>
+        <w:t>Environmental Needs</w:t>
       </w:r>
       <w:bookmarkEnd w:id="63"/>
     </w:p>
     <w:p>
-      <w:r>
-        <w:t>All tests can be run manually by every developer from out of the IDE.</w:t>
-      </w:r>
-    </w:p>
-    <w:p>
-      <w:pPr>
-        <w:pStyle w:val="berschrift1"/>
-      </w:pPr>
-      <w:bookmarkStart w:id="64" w:name="_Toc485481951"/>
-      <w:r>
-        <w:t>Environmental Needs</w:t>
-      </w:r>
-      <w:bookmarkEnd w:id="64"/>
-    </w:p>
-    <w:p>
       <w:pPr>
         <w:pStyle w:val="berschrift2"/>
         <w:keepNext w:val="0"/>
       </w:pPr>
-      <w:bookmarkStart w:id="65" w:name="_Toc485481952"/>
+      <w:bookmarkStart w:id="64" w:name="_Toc485481952"/>
       <w:r>
         <w:t>Base System</w:t>
       </w:r>
@@ -4694,7 +4650,7 @@
       <w:r>
         <w:t xml:space="preserve"> Hardware</w:t>
       </w:r>
-      <w:bookmarkEnd w:id="65"/>
+      <w:bookmarkEnd w:id="64"/>
     </w:p>
     <w:p>
       <w:pPr>
@@ -5004,14 +4960,14 @@
       <w:pPr>
         <w:pStyle w:val="berschrift2"/>
       </w:pPr>
-      <w:bookmarkStart w:id="66" w:name="_Toc314978546"/>
-      <w:bookmarkStart w:id="67" w:name="_Toc324915535"/>
-      <w:bookmarkStart w:id="68" w:name="_Toc433104456"/>
-      <w:bookmarkStart w:id="69" w:name="_Toc485481953"/>
+      <w:bookmarkStart w:id="65" w:name="_Toc485481953"/>
+      <w:bookmarkStart w:id="66" w:name="_Toc324915535"/>
+      <w:bookmarkStart w:id="67" w:name="_Toc433104456"/>
+      <w:bookmarkStart w:id="68" w:name="_Toc314978546"/>
       <w:r>
         <w:t>Base Software Elements in the Test Environment</w:t>
       </w:r>
-      <w:bookmarkEnd w:id="69"/>
+      <w:bookmarkEnd w:id="65"/>
     </w:p>
     <w:p>
       <w:pPr>
@@ -5243,13 +5199,13 @@
       <w:pPr>
         <w:pStyle w:val="berschrift2"/>
       </w:pPr>
-      <w:bookmarkStart w:id="70" w:name="_Toc485481954"/>
+      <w:bookmarkStart w:id="69" w:name="_Toc485481954"/>
       <w:r>
         <w:t>Productivity and Support Tools</w:t>
       </w:r>
+      <w:bookmarkEnd w:id="66"/>
       <w:bookmarkEnd w:id="67"/>
-      <w:bookmarkEnd w:id="68"/>
-      <w:bookmarkEnd w:id="70"/>
+      <w:bookmarkEnd w:id="69"/>
     </w:p>
     <w:p>
       <w:pPr>
@@ -5512,7 +5468,6 @@
               <w:pStyle w:val="Textkrper1"/>
             </w:pPr>
             <w:r>
-              <w:lastRenderedPageBreak/>
               <w:t>Source Code Management</w:t>
             </w:r>
           </w:p>
@@ -5619,17 +5574,19 @@
       <w:pPr>
         <w:pStyle w:val="berschrift1"/>
       </w:pPr>
-      <w:bookmarkStart w:id="71" w:name="_Toc314978543"/>
-      <w:bookmarkStart w:id="72" w:name="_Toc324843646"/>
-      <w:bookmarkStart w:id="73" w:name="_Toc324851953"/>
-      <w:bookmarkStart w:id="74" w:name="_Toc324915536"/>
-      <w:bookmarkStart w:id="75" w:name="_Toc433104457"/>
-      <w:bookmarkStart w:id="76" w:name="_Ref524433573"/>
-      <w:bookmarkStart w:id="77" w:name="_Ref524434117"/>
-      <w:bookmarkStart w:id="78" w:name="_Toc485481955"/>
-      <w:r>
+      <w:bookmarkStart w:id="70" w:name="_Toc314978543"/>
+      <w:bookmarkStart w:id="71" w:name="_Toc324843646"/>
+      <w:bookmarkStart w:id="72" w:name="_Toc324851953"/>
+      <w:bookmarkStart w:id="73" w:name="_Toc324915536"/>
+      <w:bookmarkStart w:id="74" w:name="_Toc433104457"/>
+      <w:bookmarkStart w:id="75" w:name="_Ref524433573"/>
+      <w:bookmarkStart w:id="76" w:name="_Ref524434117"/>
+      <w:bookmarkStart w:id="77" w:name="_Toc485481955"/>
+      <w:r>
+        <w:lastRenderedPageBreak/>
         <w:t>Responsibilities, Staffing, and Training Needs</w:t>
       </w:r>
+      <w:bookmarkEnd w:id="70"/>
       <w:bookmarkEnd w:id="71"/>
       <w:bookmarkEnd w:id="72"/>
       <w:bookmarkEnd w:id="73"/>
@@ -5637,21 +5594,20 @@
       <w:bookmarkEnd w:id="75"/>
       <w:bookmarkEnd w:id="76"/>
       <w:bookmarkEnd w:id="77"/>
-      <w:bookmarkEnd w:id="78"/>
     </w:p>
     <w:p>
       <w:pPr>
         <w:pStyle w:val="berschrift2"/>
       </w:pPr>
-      <w:bookmarkStart w:id="79" w:name="_Toc417790805"/>
-      <w:bookmarkStart w:id="80" w:name="_Toc433104458"/>
-      <w:bookmarkStart w:id="81" w:name="_Toc485481956"/>
+      <w:bookmarkStart w:id="78" w:name="_Toc417790805"/>
+      <w:bookmarkStart w:id="79" w:name="_Toc433104458"/>
+      <w:bookmarkStart w:id="80" w:name="_Toc485481956"/>
       <w:r>
         <w:t>People and Roles</w:t>
       </w:r>
+      <w:bookmarkEnd w:id="78"/>
       <w:bookmarkEnd w:id="79"/>
       <w:bookmarkEnd w:id="80"/>
-      <w:bookmarkEnd w:id="81"/>
     </w:p>
     <w:p>
       <w:pPr>
@@ -6708,12 +6664,12 @@
       <w:pPr>
         <w:pStyle w:val="berschrift2"/>
       </w:pPr>
-      <w:bookmarkStart w:id="82" w:name="_Toc485481957"/>
+      <w:bookmarkStart w:id="81" w:name="_Toc485481957"/>
       <w:r>
         <w:lastRenderedPageBreak/>
         <w:t>Staffing and Training Needs</w:t>
       </w:r>
-      <w:bookmarkEnd w:id="82"/>
+      <w:bookmarkEnd w:id="81"/>
     </w:p>
     <w:p>
       <w:pPr>
@@ -6729,20 +6685,20 @@
       <w:pPr>
         <w:pStyle w:val="berschrift1"/>
       </w:pPr>
-      <w:bookmarkStart w:id="83" w:name="_Toc324843649"/>
-      <w:bookmarkStart w:id="84" w:name="_Toc324851956"/>
-      <w:bookmarkStart w:id="85" w:name="_Toc324915539"/>
-      <w:bookmarkStart w:id="86" w:name="_Toc433104460"/>
-      <w:bookmarkStart w:id="87" w:name="_Toc485481958"/>
-      <w:bookmarkEnd w:id="66"/>
+      <w:bookmarkStart w:id="82" w:name="_Toc324843649"/>
+      <w:bookmarkStart w:id="83" w:name="_Toc324851956"/>
+      <w:bookmarkStart w:id="84" w:name="_Toc324915539"/>
+      <w:bookmarkStart w:id="85" w:name="_Toc433104460"/>
+      <w:bookmarkStart w:id="86" w:name="_Toc485481958"/>
+      <w:bookmarkEnd w:id="68"/>
       <w:r>
         <w:t>Iteration Milestones</w:t>
       </w:r>
+      <w:bookmarkEnd w:id="82"/>
       <w:bookmarkEnd w:id="83"/>
       <w:bookmarkEnd w:id="84"/>
       <w:bookmarkEnd w:id="85"/>
       <w:bookmarkEnd w:id="86"/>
-      <w:bookmarkEnd w:id="87"/>
     </w:p>
     <w:tbl>
       <w:tblPr>
@@ -7203,20 +7159,17 @@
       <w:pPr>
         <w:pStyle w:val="berschrift1"/>
       </w:pPr>
+      <w:bookmarkStart w:id="87" w:name="_Toc485481959"/>
       <w:bookmarkStart w:id="88" w:name="_Toc314978547"/>
       <w:bookmarkStart w:id="89" w:name="_Toc324843650"/>
       <w:bookmarkStart w:id="90" w:name="_Toc324851957"/>
       <w:bookmarkStart w:id="91" w:name="_Toc324915540"/>
-      <w:bookmarkStart w:id="92" w:name="_Toc485481959"/>
       <w:r>
         <w:t>Metrics Analysis</w:t>
       </w:r>
+      <w:bookmarkStart w:id="92" w:name="_GoBack"/>
+      <w:bookmarkEnd w:id="87"/>
       <w:bookmarkEnd w:id="92"/>
-    </w:p>
-    <w:p>
-      <w:r>
-        <w:t>tbd</w:t>
-      </w:r>
     </w:p>
     <w:bookmarkEnd w:id="88"/>
     <w:bookmarkEnd w:id="89"/>
@@ -7419,7 +7372,7 @@
               <w:rStyle w:val="Seitenzahl"/>
               <w:noProof/>
             </w:rPr>
-            <w:t>4</w:t>
+            <w:t>9</w:t>
           </w:r>
           <w:r>
             <w:rPr>

</xml_diff>

<commit_message>
SE2_07_GC_Metrics: Metrics Information added to Test Plan
</commit_message>
<xml_diff>
--- a/SoftwareEngeneering/TestPlan.docx
+++ b/SoftwareEngeneering/TestPlan.docx
@@ -6,9 +6,11 @@
       <w:pPr>
         <w:pStyle w:val="Project"/>
       </w:pPr>
+      <w:proofErr w:type="spellStart"/>
       <w:r>
         <w:t>Penbo</w:t>
       </w:r>
+      <w:proofErr w:type="spellEnd"/>
       <w:r>
         <w:t xml:space="preserve"> Simplicity</w:t>
       </w:r>
@@ -18,24 +20,14 @@
         <w:pStyle w:val="Titel"/>
         <w:jc w:val="right"/>
       </w:pPr>
-      <w:r>
-        <w:fldChar w:fldCharType="begin"/>
-      </w:r>
-      <w:r>
-        <w:instrText xml:space="preserve"> TITLE  \* MERGEFORMAT </w:instrText>
-      </w:r>
-      <w:r>
-        <w:fldChar w:fldCharType="separate"/>
-      </w:r>
-      <w:r>
-        <w:t xml:space="preserve"> </w:t>
-      </w:r>
-      <w:r>
-        <w:t>Test Plan</w:t>
-      </w:r>
-      <w:r>
-        <w:fldChar w:fldCharType="end"/>
-      </w:r>
+      <w:fldSimple w:instr=" TITLE  \* MERGEFORMAT ">
+        <w:r>
+          <w:t xml:space="preserve"> </w:t>
+        </w:r>
+        <w:r>
+          <w:t>Test Plan</w:t>
+        </w:r>
+      </w:fldSimple>
     </w:p>
     <w:p/>
     <w:p>
@@ -257,8 +249,13 @@
             <w:pPr>
               <w:pStyle w:val="Tabletext"/>
             </w:pPr>
-            <w:r>
-              <w:t>Benedikt Bosshammer</w:t>
+            <w:proofErr w:type="spellStart"/>
+            <w:r>
+              <w:t>Benedikt</w:t>
+            </w:r>
+            <w:proofErr w:type="spellEnd"/>
+            <w:r>
+              <w:t xml:space="preserve"> Bosshammer</w:t>
             </w:r>
           </w:p>
         </w:tc>
@@ -2922,25 +2919,14 @@
       <w:r>
         <w:br w:type="page"/>
       </w:r>
-      <w:r>
-        <w:lastRenderedPageBreak/>
-        <w:fldChar w:fldCharType="begin"/>
-      </w:r>
-      <w:r>
-        <w:instrText xml:space="preserve"> TITLE  \* MERGEFORMAT </w:instrText>
-      </w:r>
-      <w:r>
-        <w:fldChar w:fldCharType="separate"/>
-      </w:r>
-      <w:r>
-        <w:t>Master</w:t>
-      </w:r>
-      <w:r>
-        <w:t xml:space="preserve"> Test Plan</w:t>
-      </w:r>
-      <w:r>
-        <w:fldChar w:fldCharType="end"/>
-      </w:r>
+      <w:fldSimple w:instr=" TITLE  \* MERGEFORMAT ">
+        <w:r>
+          <w:t>Master</w:t>
+        </w:r>
+        <w:r>
+          <w:t xml:space="preserve"> Test Plan</w:t>
+        </w:r>
+      </w:fldSimple>
     </w:p>
     <w:p>
       <w:pPr>
@@ -3095,11 +3081,33 @@
         </w:rPr>
         <w:t xml:space="preserve">Integration Testing with </w:t>
       </w:r>
+      <w:proofErr w:type="spellStart"/>
       <w:r>
         <w:rPr>
           <w:rFonts w:ascii="TimesNewRomanPSMT" w:cs="TimesNewRomanPSMT"/>
         </w:rPr>
-        <w:t>Xcode Server and Xcode Unit-Tests</w:t>
+        <w:t>Xcode</w:t>
+      </w:r>
+      <w:proofErr w:type="spellEnd"/>
+      <w:r>
+        <w:rPr>
+          <w:rFonts w:ascii="TimesNewRomanPSMT" w:cs="TimesNewRomanPSMT"/>
+        </w:rPr>
+        <w:t xml:space="preserve"> Server and </w:t>
+      </w:r>
+      <w:proofErr w:type="spellStart"/>
+      <w:r>
+        <w:rPr>
+          <w:rFonts w:ascii="TimesNewRomanPSMT" w:cs="TimesNewRomanPSMT"/>
+        </w:rPr>
+        <w:t>Xcode</w:t>
+      </w:r>
+      <w:proofErr w:type="spellEnd"/>
+      <w:r>
+        <w:rPr>
+          <w:rFonts w:ascii="TimesNewRomanPSMT" w:cs="TimesNewRomanPSMT"/>
+        </w:rPr>
+        <w:t xml:space="preserve"> Unit-Tests</w:t>
       </w:r>
     </w:p>
     <w:p>
@@ -3119,11 +3127,19 @@
           <w:rFonts w:ascii="TimesNewRomanPSMT" w:cs="TimesNewRomanPSMT"/>
         </w:rPr>
       </w:pPr>
+      <w:proofErr w:type="spellStart"/>
       <w:r>
         <w:rPr>
           <w:rFonts w:ascii="TimesNewRomanPSMT" w:cs="TimesNewRomanPSMT"/>
         </w:rPr>
-        <w:t>Xcode User Interface-Tests</w:t>
+        <w:t>Xcode</w:t>
+      </w:r>
+      <w:proofErr w:type="spellEnd"/>
+      <w:r>
+        <w:rPr>
+          <w:rFonts w:ascii="TimesNewRomanPSMT" w:cs="TimesNewRomanPSMT"/>
+        </w:rPr>
+        <w:t xml:space="preserve"> User Interface-Tests</w:t>
       </w:r>
     </w:p>
     <w:p>
@@ -3422,7 +3438,15 @@
         <w:ind w:left="0"/>
       </w:pPr>
       <w:r>
-        <w:t>Due to the number of components and complexity the project has, we have to maintain and refactor our code base on a regular basis. It is important that we prepare tests for every new Usecase before starting the development process to:</w:t>
+        <w:t xml:space="preserve">Due to the number of components and complexity the project has, we have to maintain and refactor our code base on a regular basis. It is important that we prepare tests for every new </w:t>
+      </w:r>
+      <w:proofErr w:type="spellStart"/>
+      <w:r>
+        <w:t>Usecase</w:t>
+      </w:r>
+      <w:proofErr w:type="spellEnd"/>
+      <w:r>
+        <w:t xml:space="preserve"> before starting the development process to:</w:t>
       </w:r>
     </w:p>
     <w:p>
@@ -3470,7 +3494,15 @@
         <w:t xml:space="preserve">ealize </w:t>
       </w:r>
       <w:r>
-        <w:t>the Usecase faster</w:t>
+        <w:t xml:space="preserve">the </w:t>
+      </w:r>
+      <w:proofErr w:type="spellStart"/>
+      <w:r>
+        <w:t>Usecase</w:t>
+      </w:r>
+      <w:proofErr w:type="spellEnd"/>
+      <w:r>
+        <w:t xml:space="preserve"> faster</w:t>
       </w:r>
     </w:p>
     <w:p>
@@ -3591,13 +3623,21 @@
               </w:numPr>
             </w:pPr>
             <w:r>
-              <w:t>Manually implement UI-Tests testing User Interactions (tabs, keyboard inputs, navigation, menu) executed by Xcode</w:t>
+              <w:t xml:space="preserve">Manually implement UI-Tests testing User Interactions (tabs, keyboard inputs, navigation, menu) executed by </w:t>
+            </w:r>
+            <w:proofErr w:type="spellStart"/>
+            <w:r>
+              <w:t>Xcode</w:t>
             </w:r>
             <w:r>
               <w:t>’</w:t>
             </w:r>
             <w:r>
-              <w:t>s UI-Test environment in the simulator</w:t>
+              <w:t>s</w:t>
+            </w:r>
+            <w:proofErr w:type="spellEnd"/>
+            <w:r>
+              <w:t xml:space="preserve"> UI-Test environment in the simulator</w:t>
             </w:r>
           </w:p>
         </w:tc>
@@ -3637,8 +3677,13 @@
               </w:numPr>
             </w:pPr>
             <w:r>
-              <w:t>Manually executed with the help of Xcode</w:t>
-            </w:r>
+              <w:t xml:space="preserve">Manually executed with the help of </w:t>
+            </w:r>
+            <w:proofErr w:type="spellStart"/>
+            <w:r>
+              <w:t>Xcode</w:t>
+            </w:r>
+            <w:proofErr w:type="spellEnd"/>
           </w:p>
         </w:tc>
       </w:tr>
@@ -3676,6 +3721,7 @@
                 <w:numId w:val="0"/>
               </w:numPr>
             </w:pPr>
+            <w:proofErr w:type="spellStart"/>
             <w:r>
               <w:t>Xcode</w:t>
             </w:r>
@@ -3683,7 +3729,11 @@
               <w:t>’</w:t>
             </w:r>
             <w:r>
-              <w:t>s UI-Test environment</w:t>
+              <w:t>s</w:t>
+            </w:r>
+            <w:proofErr w:type="spellEnd"/>
+            <w:r>
+              <w:t xml:space="preserve"> UI-Test environment</w:t>
             </w:r>
           </w:p>
         </w:tc>
@@ -3929,8 +3979,13 @@
               </w:numPr>
             </w:pPr>
             <w:r>
-              <w:t>Manually executed with the help of Xcode</w:t>
-            </w:r>
+              <w:t xml:space="preserve">Manually executed with the help of </w:t>
+            </w:r>
+            <w:proofErr w:type="spellStart"/>
+            <w:r>
+              <w:t>Xcode</w:t>
+            </w:r>
+            <w:proofErr w:type="spellEnd"/>
           </w:p>
         </w:tc>
       </w:tr>
@@ -3968,6 +4023,7 @@
                 <w:numId w:val="0"/>
               </w:numPr>
             </w:pPr>
+            <w:proofErr w:type="spellStart"/>
             <w:r>
               <w:t>Xcode</w:t>
             </w:r>
@@ -3975,7 +4031,11 @@
               <w:t>’</w:t>
             </w:r>
             <w:r>
-              <w:t xml:space="preserve">s </w:t>
+              <w:t>s</w:t>
+            </w:r>
+            <w:proofErr w:type="spellEnd"/>
+            <w:r>
+              <w:t xml:space="preserve"> </w:t>
             </w:r>
             <w:r>
               <w:t>Unit-Test</w:t>
@@ -4591,7 +4651,15 @@
         <w:t xml:space="preserve">are </w:t>
       </w:r>
       <w:r>
-        <w:t xml:space="preserve">using the Codacy </w:t>
+        <w:t xml:space="preserve">using the </w:t>
+      </w:r>
+      <w:proofErr w:type="spellStart"/>
+      <w:r>
+        <w:t>Codacy</w:t>
+      </w:r>
+      <w:proofErr w:type="spellEnd"/>
+      <w:r>
+        <w:t xml:space="preserve"> </w:t>
       </w:r>
       <w:r>
         <w:t xml:space="preserve">service to show the code quality as a badge in our GitHub </w:t>
@@ -4950,7 +5018,15 @@
               <w:t>Running Mac OS Server</w:t>
             </w:r>
             <w:r>
-              <w:t xml:space="preserve"> and Xcode for integration testing</w:t>
+              <w:t xml:space="preserve"> and </w:t>
+            </w:r>
+            <w:proofErr w:type="spellStart"/>
+            <w:r>
+              <w:t>Xcode</w:t>
+            </w:r>
+            <w:proofErr w:type="spellEnd"/>
+            <w:r>
+              <w:t xml:space="preserve"> for integration testing</w:t>
             </w:r>
           </w:p>
         </w:tc>
@@ -5129,9 +5205,11 @@
             <w:pPr>
               <w:pStyle w:val="Textkrper1"/>
             </w:pPr>
+            <w:proofErr w:type="spellStart"/>
             <w:r>
               <w:t>Xcode</w:t>
             </w:r>
+            <w:proofErr w:type="spellEnd"/>
           </w:p>
         </w:tc>
         <w:tc>
@@ -5544,9 +5622,29 @@
               <w:pStyle w:val="Textkrper1"/>
               <w:jc w:val="center"/>
             </w:pPr>
-            <w:r>
-              <w:t>Taylor, TaylorParser</w:t>
-            </w:r>
+            <w:hyperlink r:id="rId12" w:history="1">
+              <w:r>
+                <w:rPr>
+                  <w:rStyle w:val="Link"/>
+                </w:rPr>
+                <w:t>Taylor</w:t>
+              </w:r>
+            </w:hyperlink>
+            <w:r>
+              <w:t xml:space="preserve">, </w:t>
+            </w:r>
+            <w:hyperlink r:id="rId13" w:history="1">
+              <w:proofErr w:type="spellStart"/>
+              <w:r>
+                <w:rPr>
+                  <w:rStyle w:val="Link"/>
+                </w:rPr>
+                <w:t>TaylorParser</w:t>
+              </w:r>
+              <w:proofErr w:type="spellEnd"/>
+            </w:hyperlink>
+            <w:bookmarkStart w:id="70" w:name="_GoBack"/>
+            <w:bookmarkEnd w:id="70"/>
           </w:p>
         </w:tc>
         <w:tc>
@@ -5563,8 +5661,13 @@
               <w:jc w:val="center"/>
             </w:pPr>
             <w:r>
-              <w:t>Vendor, Inhouse</w:t>
-            </w:r>
+              <w:t xml:space="preserve">Vendor, </w:t>
+            </w:r>
+            <w:proofErr w:type="spellStart"/>
+            <w:r>
+              <w:t>Inhouse</w:t>
+            </w:r>
+            <w:proofErr w:type="spellEnd"/>
           </w:p>
         </w:tc>
       </w:tr>
@@ -5574,19 +5677,18 @@
       <w:pPr>
         <w:pStyle w:val="berschrift1"/>
       </w:pPr>
-      <w:bookmarkStart w:id="70" w:name="_Toc314978543"/>
-      <w:bookmarkStart w:id="71" w:name="_Toc324843646"/>
-      <w:bookmarkStart w:id="72" w:name="_Toc324851953"/>
-      <w:bookmarkStart w:id="73" w:name="_Toc324915536"/>
-      <w:bookmarkStart w:id="74" w:name="_Toc433104457"/>
-      <w:bookmarkStart w:id="75" w:name="_Ref524433573"/>
-      <w:bookmarkStart w:id="76" w:name="_Ref524434117"/>
-      <w:bookmarkStart w:id="77" w:name="_Toc485481955"/>
+      <w:bookmarkStart w:id="71" w:name="_Toc314978543"/>
+      <w:bookmarkStart w:id="72" w:name="_Toc324843646"/>
+      <w:bookmarkStart w:id="73" w:name="_Toc324851953"/>
+      <w:bookmarkStart w:id="74" w:name="_Toc324915536"/>
+      <w:bookmarkStart w:id="75" w:name="_Toc433104457"/>
+      <w:bookmarkStart w:id="76" w:name="_Ref524433573"/>
+      <w:bookmarkStart w:id="77" w:name="_Ref524434117"/>
+      <w:bookmarkStart w:id="78" w:name="_Toc485481955"/>
       <w:r>
         <w:lastRenderedPageBreak/>
         <w:t>Responsibilities, Staffing, and Training Needs</w:t>
       </w:r>
-      <w:bookmarkEnd w:id="70"/>
       <w:bookmarkEnd w:id="71"/>
       <w:bookmarkEnd w:id="72"/>
       <w:bookmarkEnd w:id="73"/>
@@ -5594,20 +5696,21 @@
       <w:bookmarkEnd w:id="75"/>
       <w:bookmarkEnd w:id="76"/>
       <w:bookmarkEnd w:id="77"/>
+      <w:bookmarkEnd w:id="78"/>
     </w:p>
     <w:p>
       <w:pPr>
         <w:pStyle w:val="berschrift2"/>
       </w:pPr>
-      <w:bookmarkStart w:id="78" w:name="_Toc417790805"/>
-      <w:bookmarkStart w:id="79" w:name="_Toc433104458"/>
-      <w:bookmarkStart w:id="80" w:name="_Toc485481956"/>
+      <w:bookmarkStart w:id="79" w:name="_Toc417790805"/>
+      <w:bookmarkStart w:id="80" w:name="_Toc433104458"/>
+      <w:bookmarkStart w:id="81" w:name="_Toc485481956"/>
       <w:r>
         <w:t>People and Roles</w:t>
       </w:r>
-      <w:bookmarkEnd w:id="78"/>
       <w:bookmarkEnd w:id="79"/>
       <w:bookmarkEnd w:id="80"/>
+      <w:bookmarkEnd w:id="81"/>
     </w:p>
     <w:p>
       <w:pPr>
@@ -6310,8 +6413,13 @@
                 <w:numId w:val="8"/>
               </w:numPr>
             </w:pPr>
-            <w:r>
-              <w:t>analyze and recover from test failures</w:t>
+            <w:proofErr w:type="spellStart"/>
+            <w:r>
+              <w:t>analyze</w:t>
+            </w:r>
+            <w:proofErr w:type="spellEnd"/>
+            <w:r>
+              <w:t xml:space="preserve"> and recover from test failures</w:t>
             </w:r>
           </w:p>
           <w:p>
@@ -6664,12 +6772,12 @@
       <w:pPr>
         <w:pStyle w:val="berschrift2"/>
       </w:pPr>
-      <w:bookmarkStart w:id="81" w:name="_Toc485481957"/>
+      <w:bookmarkStart w:id="82" w:name="_Toc485481957"/>
       <w:r>
         <w:lastRenderedPageBreak/>
         <w:t>Staffing and Training Needs</w:t>
       </w:r>
-      <w:bookmarkEnd w:id="81"/>
+      <w:bookmarkEnd w:id="82"/>
     </w:p>
     <w:p>
       <w:pPr>
@@ -6685,20 +6793,20 @@
       <w:pPr>
         <w:pStyle w:val="berschrift1"/>
       </w:pPr>
-      <w:bookmarkStart w:id="82" w:name="_Toc324843649"/>
-      <w:bookmarkStart w:id="83" w:name="_Toc324851956"/>
-      <w:bookmarkStart w:id="84" w:name="_Toc324915539"/>
-      <w:bookmarkStart w:id="85" w:name="_Toc433104460"/>
-      <w:bookmarkStart w:id="86" w:name="_Toc485481958"/>
+      <w:bookmarkStart w:id="83" w:name="_Toc324843649"/>
+      <w:bookmarkStart w:id="84" w:name="_Toc324851956"/>
+      <w:bookmarkStart w:id="85" w:name="_Toc324915539"/>
+      <w:bookmarkStart w:id="86" w:name="_Toc433104460"/>
+      <w:bookmarkStart w:id="87" w:name="_Toc485481958"/>
       <w:bookmarkEnd w:id="68"/>
       <w:r>
         <w:t>Iteration Milestones</w:t>
       </w:r>
-      <w:bookmarkEnd w:id="82"/>
       <w:bookmarkEnd w:id="83"/>
       <w:bookmarkEnd w:id="84"/>
       <w:bookmarkEnd w:id="85"/>
       <w:bookmarkEnd w:id="86"/>
+      <w:bookmarkEnd w:id="87"/>
     </w:p>
     <w:tbl>
       <w:tblPr>
@@ -7159,27 +7267,298 @@
       <w:pPr>
         <w:pStyle w:val="berschrift1"/>
       </w:pPr>
-      <w:bookmarkStart w:id="87" w:name="_Toc485481959"/>
-      <w:bookmarkStart w:id="88" w:name="_Toc314978547"/>
-      <w:bookmarkStart w:id="89" w:name="_Toc324843650"/>
-      <w:bookmarkStart w:id="90" w:name="_Toc324851957"/>
-      <w:bookmarkStart w:id="91" w:name="_Toc324915540"/>
+      <w:bookmarkStart w:id="88" w:name="_Toc485481959"/>
+      <w:bookmarkStart w:id="89" w:name="_Toc314978547"/>
+      <w:bookmarkStart w:id="90" w:name="_Toc324843650"/>
+      <w:bookmarkStart w:id="91" w:name="_Toc324851957"/>
+      <w:bookmarkStart w:id="92" w:name="_Toc324915540"/>
       <w:r>
         <w:t>Metrics Analysis</w:t>
       </w:r>
-      <w:bookmarkStart w:id="92" w:name="_GoBack"/>
-      <w:bookmarkEnd w:id="87"/>
-      <w:bookmarkEnd w:id="92"/>
+      <w:bookmarkEnd w:id="88"/>
     </w:p>
-    <w:bookmarkEnd w:id="88"/>
+    <w:p>
+      <w:r>
+        <w:t>As we already described before we use a combination of a vendor tool</w:t>
+      </w:r>
+      <w:r>
+        <w:t xml:space="preserve"> (</w:t>
+      </w:r>
+      <w:hyperlink r:id="rId14" w:history="1">
+        <w:r>
+          <w:rPr>
+            <w:rStyle w:val="Link"/>
+          </w:rPr>
+          <w:t>Taylor</w:t>
+        </w:r>
+      </w:hyperlink>
+      <w:r>
+        <w:t>)</w:t>
+      </w:r>
+      <w:r>
+        <w:t xml:space="preserve"> and our own tool </w:t>
+      </w:r>
+      <w:r>
+        <w:t>(</w:t>
+      </w:r>
+      <w:hyperlink r:id="rId15" w:history="1">
+        <w:proofErr w:type="spellStart"/>
+        <w:r>
+          <w:rPr>
+            <w:rStyle w:val="Link"/>
+          </w:rPr>
+          <w:t>TaylorParser</w:t>
+        </w:r>
+        <w:proofErr w:type="spellEnd"/>
+      </w:hyperlink>
+      <w:r>
+        <w:t xml:space="preserve">) which is available on </w:t>
+      </w:r>
+      <w:proofErr w:type="spellStart"/>
+      <w:r>
+        <w:t>npm</w:t>
+      </w:r>
+      <w:proofErr w:type="spellEnd"/>
+      <w:r>
+        <w:t xml:space="preserve"> </w:t>
+      </w:r>
+      <w:r>
+        <w:t>for metrics measurement.</w:t>
+      </w:r>
+    </w:p>
+    <w:p>
+      <w:r>
+        <w:t>Our measurement looks for violations of the following metrics:</w:t>
+      </w:r>
+    </w:p>
+    <w:p>
+      <w:pPr>
+        <w:pStyle w:val="Listenabsatz"/>
+        <w:numPr>
+          <w:ilvl w:val="0"/>
+          <w:numId w:val="57"/>
+        </w:numPr>
+      </w:pPr>
+      <w:r>
+        <w:t>Excessive Class Length</w:t>
+      </w:r>
+    </w:p>
+    <w:p>
+      <w:pPr>
+        <w:pStyle w:val="Listenabsatz"/>
+        <w:numPr>
+          <w:ilvl w:val="0"/>
+          <w:numId w:val="57"/>
+        </w:numPr>
+      </w:pPr>
+      <w:r>
+        <w:t>Excessive Method Length</w:t>
+      </w:r>
+    </w:p>
+    <w:p>
+      <w:pPr>
+        <w:pStyle w:val="Listenabsatz"/>
+        <w:numPr>
+          <w:ilvl w:val="0"/>
+          <w:numId w:val="57"/>
+        </w:numPr>
+      </w:pPr>
+      <w:r>
+        <w:t>Too Many Methods</w:t>
+      </w:r>
+    </w:p>
+    <w:p>
+      <w:pPr>
+        <w:pStyle w:val="Listenabsatz"/>
+        <w:numPr>
+          <w:ilvl w:val="0"/>
+          <w:numId w:val="57"/>
+        </w:numPr>
+      </w:pPr>
+      <w:proofErr w:type="spellStart"/>
+      <w:r>
+        <w:t>Cyclomatic</w:t>
+      </w:r>
+      <w:proofErr w:type="spellEnd"/>
+      <w:r>
+        <w:t xml:space="preserve"> Complexity</w:t>
+      </w:r>
+    </w:p>
+    <w:p>
+      <w:pPr>
+        <w:pStyle w:val="Listenabsatz"/>
+        <w:numPr>
+          <w:ilvl w:val="0"/>
+          <w:numId w:val="57"/>
+        </w:numPr>
+      </w:pPr>
+      <w:r>
+        <w:t>Nested Block Depth</w:t>
+      </w:r>
+    </w:p>
+    <w:p>
+      <w:pPr>
+        <w:pStyle w:val="Listenabsatz"/>
+        <w:numPr>
+          <w:ilvl w:val="0"/>
+          <w:numId w:val="57"/>
+        </w:numPr>
+      </w:pPr>
+      <w:r>
+        <w:t>N-Path Complexity</w:t>
+      </w:r>
+    </w:p>
+    <w:p>
+      <w:pPr>
+        <w:pStyle w:val="Listenabsatz"/>
+        <w:numPr>
+          <w:ilvl w:val="0"/>
+          <w:numId w:val="57"/>
+        </w:numPr>
+      </w:pPr>
+      <w:r>
+        <w:t>Excessive Parameter List</w:t>
+      </w:r>
+    </w:p>
+    <w:p/>
+    <w:p>
+      <w:r>
+        <w:t>We don’t use automated deployment due to the fact that deployment means publishing to the app store in our case. That means that our too doesn’t not is a part of the deployment process.</w:t>
+      </w:r>
+    </w:p>
+    <w:p/>
+    <w:p>
+      <w:r>
+        <w:t xml:space="preserve">On </w:t>
+      </w:r>
+      <w:proofErr w:type="gramStart"/>
+      <w:r>
+        <w:t>May 18</w:t>
+      </w:r>
+      <w:r>
+        <w:rPr>
+          <w:vertAlign w:val="superscript"/>
+        </w:rPr>
+        <w:t>th</w:t>
+      </w:r>
+      <w:proofErr w:type="gramEnd"/>
+      <w:r>
+        <w:t xml:space="preserve"> we ran our tools and got the following result:</w:t>
+      </w:r>
+    </w:p>
+    <w:p/>
+    <w:p>
+      <w:r>
+        <w:rPr>
+          <w:noProof/>
+          <w:lang w:val="de-DE" w:eastAsia="de-DE"/>
+        </w:rPr>
+        <w:drawing>
+          <wp:inline distT="0" distB="0" distL="0" distR="0" wp14:anchorId="433FEDA6" wp14:editId="165F0925">
+            <wp:extent cx="3480435" cy="2345098"/>
+            <wp:effectExtent l="0" t="0" r="0" b="0"/>
+            <wp:docPr id="2" name="Bild 2" descr="../../../../Downloads/Bildschirmfoto-2017-05-30-um-13.21.38.png"/>
+            <wp:cNvGraphicFramePr>
+              <a:graphicFrameLocks xmlns:a="http://schemas.openxmlformats.org/drawingml/2006/main" noChangeAspect="1"/>
+            </wp:cNvGraphicFramePr>
+            <a:graphic xmlns:a="http://schemas.openxmlformats.org/drawingml/2006/main">
+              <a:graphicData uri="http://schemas.openxmlformats.org/drawingml/2006/picture">
+                <pic:pic xmlns:pic="http://schemas.openxmlformats.org/drawingml/2006/picture">
+                  <pic:nvPicPr>
+                    <pic:cNvPr id="0" name="Picture 3" descr="../../../../Downloads/Bildschirmfoto-2017-05-30-um-13.21.38.png"/>
+                    <pic:cNvPicPr>
+                      <a:picLocks noChangeAspect="1" noChangeArrowheads="1"/>
+                    </pic:cNvPicPr>
+                  </pic:nvPicPr>
+                  <pic:blipFill>
+                    <a:blip r:embed="rId16">
+                      <a:extLst>
+                        <a:ext uri="{28A0092B-C50C-407E-A947-70E740481C1C}">
+                          <a14:useLocalDpi xmlns:a14="http://schemas.microsoft.com/office/drawing/2010/main" val="0"/>
+                        </a:ext>
+                      </a:extLst>
+                    </a:blip>
+                    <a:srcRect/>
+                    <a:stretch>
+                      <a:fillRect/>
+                    </a:stretch>
+                  </pic:blipFill>
+                  <pic:spPr bwMode="auto">
+                    <a:xfrm>
+                      <a:off x="0" y="0"/>
+                      <a:ext cx="3497387" cy="2356520"/>
+                    </a:xfrm>
+                    <a:prstGeom prst="rect">
+                      <a:avLst/>
+                    </a:prstGeom>
+                    <a:noFill/>
+                    <a:ln>
+                      <a:noFill/>
+                    </a:ln>
+                  </pic:spPr>
+                </pic:pic>
+              </a:graphicData>
+            </a:graphic>
+          </wp:inline>
+        </w:drawing>
+      </w:r>
+    </w:p>
+    <w:p/>
+    <w:p>
+      <w:r>
+        <w:t xml:space="preserve">As a reaction (HW: Semester 2, Week 7) we changed the number of methods of the Class </w:t>
+      </w:r>
+      <w:proofErr w:type="spellStart"/>
+      <w:r>
+        <w:rPr>
+          <w:i/>
+        </w:rPr>
+        <w:t>AlarmListViewController</w:t>
+      </w:r>
+      <w:proofErr w:type="spellEnd"/>
+      <w:r>
+        <w:t>.</w:t>
+      </w:r>
+      <w:r>
+        <w:t xml:space="preserve"> (</w:t>
+      </w:r>
+      <w:hyperlink r:id="rId17" w:history="1">
+        <w:r>
+          <w:rPr>
+            <w:rStyle w:val="Link"/>
+          </w:rPr>
+          <w:t>details</w:t>
+        </w:r>
+      </w:hyperlink>
+      <w:r>
+        <w:t>)</w:t>
+      </w:r>
+    </w:p>
+    <w:p>
+      <w:r>
+        <w:t xml:space="preserve">More details information can be gathered from our </w:t>
+      </w:r>
+      <w:hyperlink r:id="rId18" w:history="1">
+        <w:r>
+          <w:rPr>
+            <w:rStyle w:val="Link"/>
+          </w:rPr>
+          <w:t>blog post</w:t>
+        </w:r>
+      </w:hyperlink>
+      <w:r>
+        <w:t xml:space="preserve"> concerning this topic.</w:t>
+      </w:r>
+    </w:p>
     <w:bookmarkEnd w:id="89"/>
     <w:bookmarkEnd w:id="90"/>
     <w:bookmarkEnd w:id="91"/>
+    <w:bookmarkEnd w:id="92"/>
     <w:sectPr>
-      <w:headerReference w:type="default" r:id="rId12"/>
-      <w:footerReference w:type="default" r:id="rId13"/>
-      <w:headerReference w:type="first" r:id="rId14"/>
-      <w:footerReference w:type="first" r:id="rId15"/>
+      <w:headerReference w:type="default" r:id="rId19"/>
+      <w:footerReference w:type="default" r:id="rId20"/>
+      <w:headerReference w:type="first" r:id="rId21"/>
+      <w:footerReference w:type="first" r:id="rId22"/>
       <w:pgSz w:w="12240" w:h="15840" w:code="1"/>
       <w:pgMar w:top="1440" w:right="1440" w:bottom="1440" w:left="1440" w:header="720" w:footer="720" w:gutter="0"/>
       <w:cols w:space="720"/>
@@ -7309,8 +7688,13 @@
           <w:r>
             <w:sym w:font="Symbol" w:char="F0D3"/>
           </w:r>
+          <w:proofErr w:type="spellStart"/>
           <w:r>
-            <w:t xml:space="preserve">Penbo Simplicity, </w:t>
+            <w:t>Penbo</w:t>
+          </w:r>
+          <w:proofErr w:type="spellEnd"/>
+          <w:r>
+            <w:t xml:space="preserve"> Simplicity, </w:t>
           </w:r>
           <w:r>
             <w:fldChar w:fldCharType="begin"/>
@@ -7372,7 +7756,7 @@
               <w:rStyle w:val="Seitenzahl"/>
               <w:noProof/>
             </w:rPr>
-            <w:t>9</w:t>
+            <w:t>6</w:t>
           </w:r>
           <w:r>
             <w:rPr>
@@ -7458,13 +7842,23 @@
         <w:sz w:val="36"/>
       </w:rPr>
     </w:pPr>
+    <w:proofErr w:type="spellStart"/>
     <w:r>
       <w:rPr>
         <w:rFonts w:ascii="Arial" w:hAnsi="Arial"/>
         <w:b/>
         <w:sz w:val="36"/>
       </w:rPr>
-      <w:t>Penbo Simplicity</w:t>
+      <w:t>Penbo</w:t>
+    </w:r>
+    <w:proofErr w:type="spellEnd"/>
+    <w:r>
+      <w:rPr>
+        <w:rFonts w:ascii="Arial" w:hAnsi="Arial"/>
+        <w:b/>
+        <w:sz w:val="36"/>
+      </w:rPr>
+      <w:t xml:space="preserve"> Simplicity</w:t>
     </w:r>
   </w:p>
   <w:p>
@@ -7512,8 +7906,13 @@
           <w:tcW w:w="6379" w:type="dxa"/>
         </w:tcPr>
         <w:p>
+          <w:proofErr w:type="spellStart"/>
           <w:r>
-            <w:t>Penbo Simplicity</w:t>
+            <w:t>Penbo</w:t>
+          </w:r>
+          <w:proofErr w:type="spellEnd"/>
+          <w:r>
+            <w:t xml:space="preserve"> Simplicity</w:t>
           </w:r>
         </w:p>
       </w:tc>
@@ -8555,6 +8954,119 @@
     </w:lvl>
   </w:abstractNum>
   <w:abstractNum w:abstractNumId="8">
+    <w:nsid w:val="14152DDE"/>
+    <w:multiLevelType w:val="hybridMultilevel"/>
+    <w:tmpl w:val="DA4049A6"/>
+    <w:lvl w:ilvl="0" w:tplc="04070001">
+      <w:start w:val="1"/>
+      <w:numFmt w:val="bullet"/>
+      <w:lvlText w:val=""/>
+      <w:lvlJc w:val="left"/>
+      <w:pPr>
+        <w:ind w:left="360" w:hanging="360"/>
+      </w:pPr>
+      <w:rPr>
+        <w:rFonts w:ascii="Symbol" w:hAnsi="Symbol" w:hint="default"/>
+      </w:rPr>
+    </w:lvl>
+    <w:lvl w:ilvl="1" w:tplc="04070003" w:tentative="1">
+      <w:start w:val="1"/>
+      <w:numFmt w:val="bullet"/>
+      <w:lvlText w:val="o"/>
+      <w:lvlJc w:val="left"/>
+      <w:pPr>
+        <w:ind w:left="654" w:hanging="360"/>
+      </w:pPr>
+      <w:rPr>
+        <w:rFonts w:ascii="Courier New" w:hAnsi="Courier New" w:cs="Courier New" w:hint="default"/>
+      </w:rPr>
+    </w:lvl>
+    <w:lvl w:ilvl="2" w:tplc="04070005" w:tentative="1">
+      <w:start w:val="1"/>
+      <w:numFmt w:val="bullet"/>
+      <w:lvlText w:val=""/>
+      <w:lvlJc w:val="left"/>
+      <w:pPr>
+        <w:ind w:left="1374" w:hanging="360"/>
+      </w:pPr>
+      <w:rPr>
+        <w:rFonts w:ascii="Wingdings" w:hAnsi="Wingdings" w:hint="default"/>
+      </w:rPr>
+    </w:lvl>
+    <w:lvl w:ilvl="3" w:tplc="04070001" w:tentative="1">
+      <w:start w:val="1"/>
+      <w:numFmt w:val="bullet"/>
+      <w:lvlText w:val=""/>
+      <w:lvlJc w:val="left"/>
+      <w:pPr>
+        <w:ind w:left="2094" w:hanging="360"/>
+      </w:pPr>
+      <w:rPr>
+        <w:rFonts w:ascii="Symbol" w:hAnsi="Symbol" w:hint="default"/>
+      </w:rPr>
+    </w:lvl>
+    <w:lvl w:ilvl="4" w:tplc="04070003" w:tentative="1">
+      <w:start w:val="1"/>
+      <w:numFmt w:val="bullet"/>
+      <w:lvlText w:val="o"/>
+      <w:lvlJc w:val="left"/>
+      <w:pPr>
+        <w:ind w:left="2814" w:hanging="360"/>
+      </w:pPr>
+      <w:rPr>
+        <w:rFonts w:ascii="Courier New" w:hAnsi="Courier New" w:cs="Courier New" w:hint="default"/>
+      </w:rPr>
+    </w:lvl>
+    <w:lvl w:ilvl="5" w:tplc="04070005" w:tentative="1">
+      <w:start w:val="1"/>
+      <w:numFmt w:val="bullet"/>
+      <w:lvlText w:val=""/>
+      <w:lvlJc w:val="left"/>
+      <w:pPr>
+        <w:ind w:left="3534" w:hanging="360"/>
+      </w:pPr>
+      <w:rPr>
+        <w:rFonts w:ascii="Wingdings" w:hAnsi="Wingdings" w:hint="default"/>
+      </w:rPr>
+    </w:lvl>
+    <w:lvl w:ilvl="6" w:tplc="04070001" w:tentative="1">
+      <w:start w:val="1"/>
+      <w:numFmt w:val="bullet"/>
+      <w:lvlText w:val=""/>
+      <w:lvlJc w:val="left"/>
+      <w:pPr>
+        <w:ind w:left="4254" w:hanging="360"/>
+      </w:pPr>
+      <w:rPr>
+        <w:rFonts w:ascii="Symbol" w:hAnsi="Symbol" w:hint="default"/>
+      </w:rPr>
+    </w:lvl>
+    <w:lvl w:ilvl="7" w:tplc="04070003" w:tentative="1">
+      <w:start w:val="1"/>
+      <w:numFmt w:val="bullet"/>
+      <w:lvlText w:val="o"/>
+      <w:lvlJc w:val="left"/>
+      <w:pPr>
+        <w:ind w:left="4974" w:hanging="360"/>
+      </w:pPr>
+      <w:rPr>
+        <w:rFonts w:ascii="Courier New" w:hAnsi="Courier New" w:cs="Courier New" w:hint="default"/>
+      </w:rPr>
+    </w:lvl>
+    <w:lvl w:ilvl="8" w:tplc="04070005" w:tentative="1">
+      <w:start w:val="1"/>
+      <w:numFmt w:val="bullet"/>
+      <w:lvlText w:val=""/>
+      <w:lvlJc w:val="left"/>
+      <w:pPr>
+        <w:ind w:left="5694" w:hanging="360"/>
+      </w:pPr>
+      <w:rPr>
+        <w:rFonts w:ascii="Wingdings" w:hAnsi="Wingdings" w:hint="default"/>
+      </w:rPr>
+    </w:lvl>
+  </w:abstractNum>
+  <w:abstractNum w:abstractNumId="9">
     <w:nsid w:val="17F2415C"/>
     <w:multiLevelType w:val="hybridMultilevel"/>
     <w:tmpl w:val="3962B3F2"/>
@@ -8667,7 +9179,7 @@
       </w:rPr>
     </w:lvl>
   </w:abstractNum>
-  <w:abstractNum w:abstractNumId="9">
+  <w:abstractNum w:abstractNumId="10">
     <w:nsid w:val="1A0A2745"/>
     <w:multiLevelType w:val="hybridMultilevel"/>
     <w:tmpl w:val="5D807620"/>
@@ -8807,7 +9319,7 @@
       </w:rPr>
     </w:lvl>
   </w:abstractNum>
-  <w:abstractNum w:abstractNumId="10">
+  <w:abstractNum w:abstractNumId="11">
     <w:nsid w:val="1A83565E"/>
     <w:multiLevelType w:val="hybridMultilevel"/>
     <w:tmpl w:val="8AA2D990"/>
@@ -8920,7 +9432,7 @@
       </w:rPr>
     </w:lvl>
   </w:abstractNum>
-  <w:abstractNum w:abstractNumId="11">
+  <w:abstractNum w:abstractNumId="12">
     <w:nsid w:val="1C161EEA"/>
     <w:multiLevelType w:val="singleLevel"/>
     <w:tmpl w:val="04090001"/>
@@ -8940,7 +9452,7 @@
       </w:rPr>
     </w:lvl>
   </w:abstractNum>
-  <w:abstractNum w:abstractNumId="12">
+  <w:abstractNum w:abstractNumId="13">
     <w:nsid w:val="1C1F191F"/>
     <w:multiLevelType w:val="singleLevel"/>
     <w:tmpl w:val="04090001"/>
@@ -8960,7 +9472,7 @@
       </w:rPr>
     </w:lvl>
   </w:abstractNum>
-  <w:abstractNum w:abstractNumId="13">
+  <w:abstractNum w:abstractNumId="14">
     <w:nsid w:val="1CF51E3F"/>
     <w:multiLevelType w:val="hybridMultilevel"/>
     <w:tmpl w:val="3F305E34"/>
@@ -9100,7 +9612,7 @@
       </w:rPr>
     </w:lvl>
   </w:abstractNum>
-  <w:abstractNum w:abstractNumId="14">
+  <w:abstractNum w:abstractNumId="15">
     <w:nsid w:val="1DE76036"/>
     <w:multiLevelType w:val="hybridMultilevel"/>
     <w:tmpl w:val="874E2B38"/>
@@ -9213,7 +9725,7 @@
       </w:rPr>
     </w:lvl>
   </w:abstractNum>
-  <w:abstractNum w:abstractNumId="15">
+  <w:abstractNum w:abstractNumId="16">
     <w:nsid w:val="1E5C77E3"/>
     <w:multiLevelType w:val="hybridMultilevel"/>
     <w:tmpl w:val="33BAE6CA"/>
@@ -9353,7 +9865,7 @@
       </w:rPr>
     </w:lvl>
   </w:abstractNum>
-  <w:abstractNum w:abstractNumId="16">
+  <w:abstractNum w:abstractNumId="17">
     <w:nsid w:val="1F233361"/>
     <w:multiLevelType w:val="hybridMultilevel"/>
     <w:tmpl w:val="B620A056"/>
@@ -9493,7 +10005,7 @@
       </w:rPr>
     </w:lvl>
   </w:abstractNum>
-  <w:abstractNum w:abstractNumId="17">
+  <w:abstractNum w:abstractNumId="18">
     <w:nsid w:val="223D251C"/>
     <w:multiLevelType w:val="hybridMultilevel"/>
     <w:tmpl w:val="97ECD764"/>
@@ -9633,7 +10145,7 @@
       </w:rPr>
     </w:lvl>
   </w:abstractNum>
-  <w:abstractNum w:abstractNumId="18">
+  <w:abstractNum w:abstractNumId="19">
     <w:nsid w:val="24FB5DAA"/>
     <w:multiLevelType w:val="singleLevel"/>
     <w:tmpl w:val="04090001"/>
@@ -9653,7 +10165,7 @@
       </w:rPr>
     </w:lvl>
   </w:abstractNum>
-  <w:abstractNum w:abstractNumId="19">
+  <w:abstractNum w:abstractNumId="20">
     <w:nsid w:val="262F1375"/>
     <w:multiLevelType w:val="hybridMultilevel"/>
     <w:tmpl w:val="3EA816C2"/>
@@ -9793,7 +10305,7 @@
       </w:rPr>
     </w:lvl>
   </w:abstractNum>
-  <w:abstractNum w:abstractNumId="20">
+  <w:abstractNum w:abstractNumId="21">
     <w:nsid w:val="27035A47"/>
     <w:multiLevelType w:val="hybridMultilevel"/>
     <w:tmpl w:val="53C2C9FA"/>
@@ -9933,7 +10445,7 @@
       </w:rPr>
     </w:lvl>
   </w:abstractNum>
-  <w:abstractNum w:abstractNumId="21">
+  <w:abstractNum w:abstractNumId="22">
     <w:nsid w:val="294921D9"/>
     <w:multiLevelType w:val="hybridMultilevel"/>
     <w:tmpl w:val="7BA83E38"/>
@@ -10046,7 +10558,7 @@
       </w:rPr>
     </w:lvl>
   </w:abstractNum>
-  <w:abstractNum w:abstractNumId="22">
+  <w:abstractNum w:abstractNumId="23">
     <w:nsid w:val="29764E51"/>
     <w:multiLevelType w:val="hybridMultilevel"/>
     <w:tmpl w:val="9FE0FE7C"/>
@@ -10159,7 +10671,7 @@
       </w:rPr>
     </w:lvl>
   </w:abstractNum>
-  <w:abstractNum w:abstractNumId="23">
+  <w:abstractNum w:abstractNumId="24">
     <w:nsid w:val="2CB135A4"/>
     <w:multiLevelType w:val="hybridMultilevel"/>
     <w:tmpl w:val="43043D26"/>
@@ -10272,7 +10784,7 @@
       </w:rPr>
     </w:lvl>
   </w:abstractNum>
-  <w:abstractNum w:abstractNumId="24">
+  <w:abstractNum w:abstractNumId="25">
     <w:nsid w:val="2F7147E9"/>
     <w:multiLevelType w:val="singleLevel"/>
     <w:tmpl w:val="04090001"/>
@@ -10292,7 +10804,7 @@
       </w:rPr>
     </w:lvl>
   </w:abstractNum>
-  <w:abstractNum w:abstractNumId="25">
+  <w:abstractNum w:abstractNumId="26">
     <w:nsid w:val="33E93B9C"/>
     <w:multiLevelType w:val="hybridMultilevel"/>
     <w:tmpl w:val="20E8D0F6"/>
@@ -10432,7 +10944,7 @@
       </w:rPr>
     </w:lvl>
   </w:abstractNum>
-  <w:abstractNum w:abstractNumId="26">
+  <w:abstractNum w:abstractNumId="27">
     <w:nsid w:val="34B71C00"/>
     <w:multiLevelType w:val="hybridMultilevel"/>
     <w:tmpl w:val="D248C17C"/>
@@ -10545,7 +11057,7 @@
       </w:rPr>
     </w:lvl>
   </w:abstractNum>
-  <w:abstractNum w:abstractNumId="27">
+  <w:abstractNum w:abstractNumId="28">
     <w:nsid w:val="38A3751D"/>
     <w:multiLevelType w:val="singleLevel"/>
     <w:tmpl w:val="4DB8024E"/>
@@ -10565,7 +11077,7 @@
       </w:rPr>
     </w:lvl>
   </w:abstractNum>
-  <w:abstractNum w:abstractNumId="28">
+  <w:abstractNum w:abstractNumId="29">
     <w:nsid w:val="442459A8"/>
     <w:multiLevelType w:val="hybridMultilevel"/>
     <w:tmpl w:val="8E9802AC"/>
@@ -10678,7 +11190,7 @@
       </w:rPr>
     </w:lvl>
   </w:abstractNum>
-  <w:abstractNum w:abstractNumId="29">
+  <w:abstractNum w:abstractNumId="30">
     <w:nsid w:val="48860403"/>
     <w:multiLevelType w:val="hybridMultilevel"/>
     <w:tmpl w:val="3CF02F68"/>
@@ -10818,7 +11330,7 @@
       </w:rPr>
     </w:lvl>
   </w:abstractNum>
-  <w:abstractNum w:abstractNumId="30">
+  <w:abstractNum w:abstractNumId="31">
     <w:nsid w:val="4964413D"/>
     <w:multiLevelType w:val="hybridMultilevel"/>
     <w:tmpl w:val="E626F9A6"/>
@@ -10958,7 +11470,7 @@
       </w:rPr>
     </w:lvl>
   </w:abstractNum>
-  <w:abstractNum w:abstractNumId="31">
+  <w:abstractNum w:abstractNumId="32">
     <w:nsid w:val="4DAE5DFE"/>
     <w:multiLevelType w:val="hybridMultilevel"/>
     <w:tmpl w:val="53124CE4"/>
@@ -11098,7 +11610,7 @@
       </w:rPr>
     </w:lvl>
   </w:abstractNum>
-  <w:abstractNum w:abstractNumId="32">
+  <w:abstractNum w:abstractNumId="33">
     <w:nsid w:val="4E457308"/>
     <w:multiLevelType w:val="hybridMultilevel"/>
     <w:tmpl w:val="7B4C8BA4"/>
@@ -11238,7 +11750,7 @@
       </w:rPr>
     </w:lvl>
   </w:abstractNum>
-  <w:abstractNum w:abstractNumId="33">
+  <w:abstractNum w:abstractNumId="34">
     <w:nsid w:val="51D51AC0"/>
     <w:multiLevelType w:val="hybridMultilevel"/>
     <w:tmpl w:val="82464C38"/>
@@ -11351,7 +11863,7 @@
       </w:rPr>
     </w:lvl>
   </w:abstractNum>
-  <w:abstractNum w:abstractNumId="34">
+  <w:abstractNum w:abstractNumId="35">
     <w:nsid w:val="5336160C"/>
     <w:multiLevelType w:val="hybridMultilevel"/>
     <w:tmpl w:val="11C2B384"/>
@@ -11491,7 +12003,7 @@
       </w:rPr>
     </w:lvl>
   </w:abstractNum>
-  <w:abstractNum w:abstractNumId="35">
+  <w:abstractNum w:abstractNumId="36">
     <w:nsid w:val="57982D7E"/>
     <w:multiLevelType w:val="hybridMultilevel"/>
     <w:tmpl w:val="45CC29BE"/>
@@ -11631,7 +12143,7 @@
       </w:rPr>
     </w:lvl>
   </w:abstractNum>
-  <w:abstractNum w:abstractNumId="36">
+  <w:abstractNum w:abstractNumId="37">
     <w:nsid w:val="58F9045B"/>
     <w:multiLevelType w:val="hybridMultilevel"/>
     <w:tmpl w:val="929E213E"/>
@@ -11771,7 +12283,7 @@
       </w:rPr>
     </w:lvl>
   </w:abstractNum>
-  <w:abstractNum w:abstractNumId="37">
+  <w:abstractNum w:abstractNumId="38">
     <w:nsid w:val="59F604AA"/>
     <w:multiLevelType w:val="hybridMultilevel"/>
     <w:tmpl w:val="5E92770E"/>
@@ -11911,7 +12423,7 @@
       </w:rPr>
     </w:lvl>
   </w:abstractNum>
-  <w:abstractNum w:abstractNumId="38">
+  <w:abstractNum w:abstractNumId="39">
     <w:nsid w:val="5A954EFC"/>
     <w:multiLevelType w:val="hybridMultilevel"/>
     <w:tmpl w:val="DC08ABF4"/>
@@ -12024,7 +12536,7 @@
       </w:rPr>
     </w:lvl>
   </w:abstractNum>
-  <w:abstractNum w:abstractNumId="39">
+  <w:abstractNum w:abstractNumId="40">
     <w:nsid w:val="5A967099"/>
     <w:multiLevelType w:val="hybridMultilevel"/>
     <w:tmpl w:val="BD80557E"/>
@@ -12164,7 +12676,7 @@
       </w:rPr>
     </w:lvl>
   </w:abstractNum>
-  <w:abstractNum w:abstractNumId="40">
+  <w:abstractNum w:abstractNumId="41">
     <w:nsid w:val="5B242B17"/>
     <w:multiLevelType w:val="hybridMultilevel"/>
     <w:tmpl w:val="97E4B07C"/>
@@ -12304,7 +12816,7 @@
       </w:rPr>
     </w:lvl>
   </w:abstractNum>
-  <w:abstractNum w:abstractNumId="41">
+  <w:abstractNum w:abstractNumId="42">
     <w:nsid w:val="5C113276"/>
     <w:multiLevelType w:val="hybridMultilevel"/>
     <w:tmpl w:val="22C41406"/>
@@ -12417,7 +12929,7 @@
       </w:rPr>
     </w:lvl>
   </w:abstractNum>
-  <w:abstractNum w:abstractNumId="42">
+  <w:abstractNum w:abstractNumId="43">
     <w:nsid w:val="5F9F2F30"/>
     <w:multiLevelType w:val="hybridMultilevel"/>
     <w:tmpl w:val="08063E4A"/>
@@ -12557,7 +13069,119 @@
       </w:rPr>
     </w:lvl>
   </w:abstractNum>
-  <w:abstractNum w:abstractNumId="43">
+  <w:abstractNum w:abstractNumId="44">
+    <w:nsid w:val="663E2B03"/>
+    <w:multiLevelType w:val="hybridMultilevel"/>
+    <w:tmpl w:val="B12A2A04"/>
+    <w:lvl w:ilvl="0" w:tplc="540812DA">
+      <w:numFmt w:val="bullet"/>
+      <w:lvlText w:val="-"/>
+      <w:lvlJc w:val="left"/>
+      <w:pPr>
+        <w:ind w:left="720" w:hanging="360"/>
+      </w:pPr>
+      <w:rPr>
+        <w:rFonts w:ascii="Times New Roman" w:eastAsia="Times New Roman" w:hAnsi="Times New Roman" w:cs="Times New Roman" w:hint="default"/>
+      </w:rPr>
+    </w:lvl>
+    <w:lvl w:ilvl="1" w:tplc="04070003" w:tentative="1">
+      <w:start w:val="1"/>
+      <w:numFmt w:val="bullet"/>
+      <w:lvlText w:val="o"/>
+      <w:lvlJc w:val="left"/>
+      <w:pPr>
+        <w:ind w:left="1440" w:hanging="360"/>
+      </w:pPr>
+      <w:rPr>
+        <w:rFonts w:ascii="Courier New" w:hAnsi="Courier New" w:cs="Courier New" w:hint="default"/>
+      </w:rPr>
+    </w:lvl>
+    <w:lvl w:ilvl="2" w:tplc="04070005" w:tentative="1">
+      <w:start w:val="1"/>
+      <w:numFmt w:val="bullet"/>
+      <w:lvlText w:val=""/>
+      <w:lvlJc w:val="left"/>
+      <w:pPr>
+        <w:ind w:left="2160" w:hanging="360"/>
+      </w:pPr>
+      <w:rPr>
+        <w:rFonts w:ascii="Wingdings" w:hAnsi="Wingdings" w:hint="default"/>
+      </w:rPr>
+    </w:lvl>
+    <w:lvl w:ilvl="3" w:tplc="04070001" w:tentative="1">
+      <w:start w:val="1"/>
+      <w:numFmt w:val="bullet"/>
+      <w:lvlText w:val=""/>
+      <w:lvlJc w:val="left"/>
+      <w:pPr>
+        <w:ind w:left="2880" w:hanging="360"/>
+      </w:pPr>
+      <w:rPr>
+        <w:rFonts w:ascii="Symbol" w:hAnsi="Symbol" w:hint="default"/>
+      </w:rPr>
+    </w:lvl>
+    <w:lvl w:ilvl="4" w:tplc="04070003" w:tentative="1">
+      <w:start w:val="1"/>
+      <w:numFmt w:val="bullet"/>
+      <w:lvlText w:val="o"/>
+      <w:lvlJc w:val="left"/>
+      <w:pPr>
+        <w:ind w:left="3600" w:hanging="360"/>
+      </w:pPr>
+      <w:rPr>
+        <w:rFonts w:ascii="Courier New" w:hAnsi="Courier New" w:cs="Courier New" w:hint="default"/>
+      </w:rPr>
+    </w:lvl>
+    <w:lvl w:ilvl="5" w:tplc="04070005" w:tentative="1">
+      <w:start w:val="1"/>
+      <w:numFmt w:val="bullet"/>
+      <w:lvlText w:val=""/>
+      <w:lvlJc w:val="left"/>
+      <w:pPr>
+        <w:ind w:left="4320" w:hanging="360"/>
+      </w:pPr>
+      <w:rPr>
+        <w:rFonts w:ascii="Wingdings" w:hAnsi="Wingdings" w:hint="default"/>
+      </w:rPr>
+    </w:lvl>
+    <w:lvl w:ilvl="6" w:tplc="04070001" w:tentative="1">
+      <w:start w:val="1"/>
+      <w:numFmt w:val="bullet"/>
+      <w:lvlText w:val=""/>
+      <w:lvlJc w:val="left"/>
+      <w:pPr>
+        <w:ind w:left="5040" w:hanging="360"/>
+      </w:pPr>
+      <w:rPr>
+        <w:rFonts w:ascii="Symbol" w:hAnsi="Symbol" w:hint="default"/>
+      </w:rPr>
+    </w:lvl>
+    <w:lvl w:ilvl="7" w:tplc="04070003" w:tentative="1">
+      <w:start w:val="1"/>
+      <w:numFmt w:val="bullet"/>
+      <w:lvlText w:val="o"/>
+      <w:lvlJc w:val="left"/>
+      <w:pPr>
+        <w:ind w:left="5760" w:hanging="360"/>
+      </w:pPr>
+      <w:rPr>
+        <w:rFonts w:ascii="Courier New" w:hAnsi="Courier New" w:cs="Courier New" w:hint="default"/>
+      </w:rPr>
+    </w:lvl>
+    <w:lvl w:ilvl="8" w:tplc="04070005" w:tentative="1">
+      <w:start w:val="1"/>
+      <w:numFmt w:val="bullet"/>
+      <w:lvlText w:val=""/>
+      <w:lvlJc w:val="left"/>
+      <w:pPr>
+        <w:ind w:left="6480" w:hanging="360"/>
+      </w:pPr>
+      <w:rPr>
+        <w:rFonts w:ascii="Wingdings" w:hAnsi="Wingdings" w:hint="default"/>
+      </w:rPr>
+    </w:lvl>
+  </w:abstractNum>
+  <w:abstractNum w:abstractNumId="45">
     <w:nsid w:val="6BAF6B2D"/>
     <w:multiLevelType w:val="hybridMultilevel"/>
     <w:tmpl w:val="E44E4180"/>
@@ -12697,7 +13321,7 @@
       </w:rPr>
     </w:lvl>
   </w:abstractNum>
-  <w:abstractNum w:abstractNumId="44">
+  <w:abstractNum w:abstractNumId="46">
     <w:nsid w:val="6C2468AE"/>
     <w:multiLevelType w:val="singleLevel"/>
     <w:tmpl w:val="04090001"/>
@@ -12717,7 +13341,7 @@
       </w:rPr>
     </w:lvl>
   </w:abstractNum>
-  <w:abstractNum w:abstractNumId="45">
+  <w:abstractNum w:abstractNumId="47">
     <w:nsid w:val="71C275DA"/>
     <w:multiLevelType w:val="hybridMultilevel"/>
     <w:tmpl w:val="0E846404"/>
@@ -12857,7 +13481,7 @@
       </w:rPr>
     </w:lvl>
   </w:abstractNum>
-  <w:abstractNum w:abstractNumId="46">
+  <w:abstractNum w:abstractNumId="48">
     <w:nsid w:val="72365941"/>
     <w:multiLevelType w:val="hybridMultilevel"/>
     <w:tmpl w:val="997CCBB6"/>
@@ -12997,7 +13621,7 @@
       </w:rPr>
     </w:lvl>
   </w:abstractNum>
-  <w:abstractNum w:abstractNumId="47">
+  <w:abstractNum w:abstractNumId="49">
     <w:nsid w:val="728C34E9"/>
     <w:multiLevelType w:val="hybridMultilevel"/>
     <w:tmpl w:val="688C35F0"/>
@@ -13114,7 +13738,7 @@
       </w:rPr>
     </w:lvl>
   </w:abstractNum>
-  <w:abstractNum w:abstractNumId="48">
+  <w:abstractNum w:abstractNumId="50">
     <w:nsid w:val="770D055C"/>
     <w:multiLevelType w:val="singleLevel"/>
     <w:tmpl w:val="01848158"/>
@@ -13134,7 +13758,7 @@
       </w:rPr>
     </w:lvl>
   </w:abstractNum>
-  <w:abstractNum w:abstractNumId="49">
+  <w:abstractNum w:abstractNumId="51">
     <w:nsid w:val="779F6A22"/>
     <w:multiLevelType w:val="singleLevel"/>
     <w:tmpl w:val="04090001"/>
@@ -13154,7 +13778,7 @@
       </w:rPr>
     </w:lvl>
   </w:abstractNum>
-  <w:abstractNum w:abstractNumId="50">
+  <w:abstractNum w:abstractNumId="52">
     <w:nsid w:val="7CF505C3"/>
     <w:multiLevelType w:val="hybridMultilevel"/>
     <w:tmpl w:val="70B8B214"/>
@@ -13310,97 +13934,97 @@
     <w:abstractNumId w:val="0"/>
   </w:num>
   <w:num w:numId="6">
-    <w:abstractNumId w:val="18"/>
+    <w:abstractNumId w:val="19"/>
   </w:num>
   <w:num w:numId="7">
+    <w:abstractNumId w:val="13"/>
+  </w:num>
+  <w:num w:numId="8">
+    <w:abstractNumId w:val="51"/>
+  </w:num>
+  <w:num w:numId="9">
+    <w:abstractNumId w:val="46"/>
+  </w:num>
+  <w:num w:numId="10">
     <w:abstractNumId w:val="12"/>
   </w:num>
-  <w:num w:numId="8">
-    <w:abstractNumId w:val="49"/>
-  </w:num>
-  <w:num w:numId="9">
-    <w:abstractNumId w:val="44"/>
-  </w:num>
-  <w:num w:numId="10">
-    <w:abstractNumId w:val="11"/>
-  </w:num>
   <w:num w:numId="11">
-    <w:abstractNumId w:val="24"/>
+    <w:abstractNumId w:val="25"/>
   </w:num>
   <w:num w:numId="12">
-    <w:abstractNumId w:val="48"/>
+    <w:abstractNumId w:val="50"/>
   </w:num>
   <w:num w:numId="13">
-    <w:abstractNumId w:val="27"/>
+    <w:abstractNumId w:val="28"/>
   </w:num>
   <w:num w:numId="14">
-    <w:abstractNumId w:val="35"/>
+    <w:abstractNumId w:val="36"/>
   </w:num>
   <w:num w:numId="15">
-    <w:abstractNumId w:val="42"/>
+    <w:abstractNumId w:val="43"/>
   </w:num>
   <w:num w:numId="16">
     <w:abstractNumId w:val="4"/>
   </w:num>
   <w:num w:numId="17">
+    <w:abstractNumId w:val="38"/>
+  </w:num>
+  <w:num w:numId="18">
+    <w:abstractNumId w:val="45"/>
+  </w:num>
+  <w:num w:numId="19">
+    <w:abstractNumId w:val="14"/>
+  </w:num>
+  <w:num w:numId="20">
+    <w:abstractNumId w:val="20"/>
+  </w:num>
+  <w:num w:numId="21">
+    <w:abstractNumId w:val="31"/>
+  </w:num>
+  <w:num w:numId="22">
+    <w:abstractNumId w:val="47"/>
+  </w:num>
+  <w:num w:numId="23">
+    <w:abstractNumId w:val="18"/>
+  </w:num>
+  <w:num w:numId="24">
     <w:abstractNumId w:val="37"/>
   </w:num>
-  <w:num w:numId="18">
-    <w:abstractNumId w:val="43"/>
+  <w:num w:numId="25">
+    <w:abstractNumId w:val="32"/>
   </w:num>
-  <w:num w:numId="19">
-    <w:abstractNumId w:val="13"/>
-  </w:num>
-  <w:num w:numId="20">
-    <w:abstractNumId w:val="19"/>
-  </w:num>
-  <w:num w:numId="21">
-    <w:abstractNumId w:val="30"/>
-  </w:num>
-  <w:num w:numId="22">
-    <w:abstractNumId w:val="45"/>
-  </w:num>
-  <w:num w:numId="23">
+  <w:num w:numId="26">
     <w:abstractNumId w:val="17"/>
   </w:num>
-  <w:num w:numId="24">
-    <w:abstractNumId w:val="36"/>
-  </w:num>
-  <w:num w:numId="25">
-    <w:abstractNumId w:val="31"/>
-  </w:num>
-  <w:num w:numId="26">
-    <w:abstractNumId w:val="16"/>
-  </w:num>
   <w:num w:numId="27">
-    <w:abstractNumId w:val="34"/>
+    <w:abstractNumId w:val="35"/>
   </w:num>
   <w:num w:numId="28">
-    <w:abstractNumId w:val="46"/>
+    <w:abstractNumId w:val="48"/>
   </w:num>
   <w:num w:numId="29">
-    <w:abstractNumId w:val="20"/>
+    <w:abstractNumId w:val="21"/>
   </w:num>
   <w:num w:numId="30">
-    <w:abstractNumId w:val="9"/>
+    <w:abstractNumId w:val="10"/>
   </w:num>
   <w:num w:numId="31">
     <w:abstractNumId w:val="3"/>
   </w:num>
   <w:num w:numId="32">
-    <w:abstractNumId w:val="29"/>
+    <w:abstractNumId w:val="30"/>
   </w:num>
   <w:num w:numId="33">
-    <w:abstractNumId w:val="50"/>
+    <w:abstractNumId w:val="52"/>
   </w:num>
   <w:num w:numId="34">
-    <w:abstractNumId w:val="15"/>
+    <w:abstractNumId w:val="16"/>
   </w:num>
   <w:num w:numId="35">
-    <w:abstractNumId w:val="25"/>
+    <w:abstractNumId w:val="26"/>
   </w:num>
   <w:num w:numId="36">
-    <w:abstractNumId w:val="40"/>
+    <w:abstractNumId w:val="41"/>
   </w:num>
   <w:num w:numId="37">
     <w:abstractNumId w:val="1"/>
@@ -13412,52 +14036,58 @@
     <w:abstractNumId w:val="6"/>
   </w:num>
   <w:num w:numId="40">
-    <w:abstractNumId w:val="32"/>
+    <w:abstractNumId w:val="33"/>
   </w:num>
   <w:num w:numId="41">
-    <w:abstractNumId w:val="39"/>
+    <w:abstractNumId w:val="40"/>
   </w:num>
   <w:num w:numId="42">
-    <w:abstractNumId w:val="28"/>
+    <w:abstractNumId w:val="29"/>
   </w:num>
   <w:num w:numId="43">
-    <w:abstractNumId w:val="22"/>
+    <w:abstractNumId w:val="23"/>
   </w:num>
   <w:num w:numId="44">
-    <w:abstractNumId w:val="26"/>
+    <w:abstractNumId w:val="27"/>
   </w:num>
   <w:num w:numId="45">
     <w:abstractNumId w:val="2"/>
   </w:num>
   <w:num w:numId="46">
-    <w:abstractNumId w:val="14"/>
+    <w:abstractNumId w:val="15"/>
   </w:num>
   <w:num w:numId="47">
     <w:abstractNumId w:val="5"/>
   </w:num>
   <w:num w:numId="48">
-    <w:abstractNumId w:val="38"/>
+    <w:abstractNumId w:val="39"/>
   </w:num>
   <w:num w:numId="49">
-    <w:abstractNumId w:val="23"/>
+    <w:abstractNumId w:val="24"/>
   </w:num>
   <w:num w:numId="50">
-    <w:abstractNumId w:val="8"/>
+    <w:abstractNumId w:val="9"/>
   </w:num>
   <w:num w:numId="51">
-    <w:abstractNumId w:val="10"/>
+    <w:abstractNumId w:val="11"/>
   </w:num>
   <w:num w:numId="52">
-    <w:abstractNumId w:val="21"/>
+    <w:abstractNumId w:val="22"/>
   </w:num>
   <w:num w:numId="53">
-    <w:abstractNumId w:val="47"/>
+    <w:abstractNumId w:val="49"/>
   </w:num>
   <w:num w:numId="54">
-    <w:abstractNumId w:val="41"/>
+    <w:abstractNumId w:val="42"/>
   </w:num>
   <w:num w:numId="55">
-    <w:abstractNumId w:val="33"/>
+    <w:abstractNumId w:val="34"/>
+  </w:num>
+  <w:num w:numId="56">
+    <w:abstractNumId w:val="44"/>
+  </w:num>
+  <w:num w:numId="57">
+    <w:abstractNumId w:val="8"/>
   </w:num>
   <w:numIdMacAtCleanup w:val="48"/>
 </w:numbering>

</xml_diff>